<commit_message>
update de vários capitulos do relatorio
</commit_message>
<xml_diff>
--- a/Docs/Relatório_Projeto_Final_v2.docx
+++ b/Docs/Relatório_Projeto_Final_v2.docx
@@ -1118,23 +1118,7 @@
           <w:color w:val="FF0000"/>
           <w:lang w:val="en-GB"/>
         </w:rPr>
-        <w:t xml:space="preserve">The abstract should always start in an odd page. If the length is a multiple of two, the text should be adjusted </w:t>
-      </w:r>
-      <w:proofErr w:type="gramStart"/>
-      <w:r>
-        <w:rPr>
-          <w:color w:val="FF0000"/>
-          <w:lang w:val="en-GB"/>
-        </w:rPr>
-        <w:t>in order to</w:t>
-      </w:r>
-      <w:proofErr w:type="gramEnd"/>
-      <w:r>
-        <w:rPr>
-          <w:color w:val="FF0000"/>
-          <w:lang w:val="en-GB"/>
-        </w:rPr>
-        <w:t xml:space="preserve"> the next section start also in an odd page. The abstract should end with a list of keywords.</w:t>
+        <w:t>The abstract should always start in an odd page. If the length is a multiple of two, the text should be adjusted in order to the next section start also in an odd page. The abstract should end with a list of keywords.</w:t>
       </w:r>
     </w:p>
     <w:p>
@@ -10713,7 +10697,13 @@
         <w:t xml:space="preserve"> </w:t>
       </w:r>
       <w:r>
-        <w:t xml:space="preserve">que queríamos iniciar, e não conseguíamos colocar o projeto a funcionar corretamente nas nossas máquinas. Sendo assim, acabámos por recomeçar a utilização do Docker através do </w:t>
+        <w:t xml:space="preserve">que queríamos </w:t>
+      </w:r>
+      <w:r>
+        <w:t>utilizar</w:t>
+      </w:r>
+      <w:r>
+        <w:t xml:space="preserve">, e não conseguíamos colocar o projeto a funcionar corretamente nas nossas máquinas. Sendo assim, acabámos por recomeçar a utilização do Docker através do </w:t>
       </w:r>
       <w:proofErr w:type="spellStart"/>
       <w:r>
@@ -10723,11 +10713,9 @@
       <w:r>
         <w:t xml:space="preserve"> Sail, que já </w:t>
       </w:r>
-      <w:proofErr w:type="gramStart"/>
-      <w:r>
-        <w:t>trás</w:t>
-      </w:r>
-      <w:proofErr w:type="gramEnd"/>
+      <w:r>
+        <w:t>traz</w:t>
+      </w:r>
       <w:r>
         <w:t xml:space="preserve"> tudo configurado para trabalhar com o Docker. </w:t>
       </w:r>
@@ -10810,23 +10798,7 @@
                 <w:rFonts w:ascii="Courier New" w:hAnsi="Courier New" w:cs="Courier New"/>
                 <w:lang w:val="en-US"/>
               </w:rPr>
-              <w:t xml:space="preserve"> alias sail='[ -f </w:t>
-            </w:r>
-            <w:proofErr w:type="gramStart"/>
-            <w:r>
-              <w:rPr>
-                <w:rFonts w:ascii="Courier New" w:hAnsi="Courier New" w:cs="Courier New"/>
-                <w:lang w:val="en-US"/>
-              </w:rPr>
-              <w:t>sail ]</w:t>
-            </w:r>
-            <w:proofErr w:type="gramEnd"/>
-            <w:r>
-              <w:rPr>
-                <w:rFonts w:ascii="Courier New" w:hAnsi="Courier New" w:cs="Courier New"/>
-                <w:lang w:val="en-US"/>
-              </w:rPr>
-              <w:t xml:space="preserve"> &amp;&amp; bash sail || bash vendor/bin/sail'</w:t>
+              <w:t xml:space="preserve"> alias sail='[ -f sail ] &amp;&amp; bash sail || bash vendor/bin/sail'</w:t>
             </w:r>
           </w:p>
           <w:p>
@@ -12172,185 +12144,659 @@
     <w:p>
       <w:pPr>
         <w:rPr>
-          <w:color w:val="FF0000"/>
-        </w:rPr>
-      </w:pPr>
-      <w:r>
-        <w:rPr>
-          <w:color w:val="FF0000"/>
-        </w:rPr>
-        <w:t xml:space="preserve">Como já referido anteriormente, este projeto acaba por ser a continuação de um trabalho realizado no ano anterior. No entanto, por causa de todos os problemas referidos, foi decidido fazer uma nova implementação, tanto a parte de </w:t>
+          <w:color w:val="000000" w:themeColor="text1"/>
+        </w:rPr>
+      </w:pPr>
+      <w:r>
+        <w:rPr>
+          <w:color w:val="000000" w:themeColor="text1"/>
+        </w:rPr>
+        <w:t xml:space="preserve">Como já referido anteriormente, este projeto </w:t>
+      </w:r>
+      <w:r>
+        <w:rPr>
+          <w:color w:val="000000" w:themeColor="text1"/>
+        </w:rPr>
+        <w:t>é uma continuação do trabalho realizado nos anos anteriores. Desta vez focámo-nos em tentar corrigir os problemas que tinham sido deixados pelo grupo anterior e os problemas que identificámos em conjunto com os professores orientadores, de forma a tentar deixar a aplicação pronta a ser utilizada para uma primeira fase de testes, que possa decorrer já no próximo ano letivo</w:t>
+      </w:r>
+      <w:r>
+        <w:rPr>
+          <w:color w:val="000000" w:themeColor="text1"/>
+        </w:rPr>
+        <w:t>.</w:t>
+      </w:r>
+    </w:p>
+    <w:p>
+      <w:pPr>
+        <w:rPr>
+          <w:color w:val="000000" w:themeColor="text1"/>
+        </w:rPr>
+      </w:pPr>
+      <w:r>
+        <w:rPr>
+          <w:color w:val="000000" w:themeColor="text1"/>
+        </w:rPr>
+        <w:t xml:space="preserve">No capítulo anterior já referimos o trabalho desenvolvido relacionado com as tecnologias utilizadas, tendo em conta o estado inicial do projeto, pelo que neste capítulo iremos procurar explicar </w:t>
+      </w:r>
+      <w:r>
+        <w:rPr>
+          <w:color w:val="000000" w:themeColor="text1"/>
+        </w:rPr>
+        <w:t xml:space="preserve">apenas </w:t>
+      </w:r>
+      <w:r>
+        <w:rPr>
+          <w:color w:val="000000" w:themeColor="text1"/>
+        </w:rPr>
+        <w:t>os conceitos da aplicação</w:t>
+      </w:r>
+      <w:r>
+        <w:rPr>
+          <w:color w:val="000000" w:themeColor="text1"/>
+        </w:rPr>
+        <w:t>, para os vários utilizadores</w:t>
+      </w:r>
+      <w:r>
+        <w:rPr>
+          <w:color w:val="000000" w:themeColor="text1"/>
+        </w:rPr>
+        <w:t>.</w:t>
+      </w:r>
+    </w:p>
+    <w:p>
+      <w:pPr>
+        <w:pStyle w:val="Ttulo2"/>
+      </w:pPr>
+      <w:r>
+        <w:t xml:space="preserve"> </w:t>
+      </w:r>
+      <w:r>
+        <w:t>Estrutura de página e Navegação</w:t>
+      </w:r>
+    </w:p>
+    <w:p>
+      <w:r>
+        <w:t>A estrutura (layout) das páginas manteve-se relativamente igual ao que já tinha sido deixado pelo grupo anterior, tendo apenas sofrido alguns ajustes a nível de UI para melhorar a experiência.</w:t>
+      </w:r>
+      <w:r>
+        <w:t xml:space="preserve"> É através do menu de navegação que podemos chegar à maior parte das páginas da aplicação, pelo que foi revisto:</w:t>
+      </w:r>
+    </w:p>
+    <w:p>
+      <w:pPr>
+        <w:pStyle w:val="PargrafodaLista"/>
+        <w:numPr>
+          <w:ilvl w:val="0"/>
+          <w:numId w:val="18"/>
+        </w:numPr>
+      </w:pPr>
+      <w:r>
+        <w:t>As c</w:t>
+      </w:r>
+      <w:r>
+        <w:t>ores</w:t>
+      </w:r>
+      <w:r>
+        <w:t>, tamanhos</w:t>
+      </w:r>
+      <w:r>
+        <w:t xml:space="preserve"> e espaçamentos</w:t>
+      </w:r>
+      <w:r>
+        <w:t>;</w:t>
+      </w:r>
+    </w:p>
+    <w:p>
+      <w:pPr>
+        <w:pStyle w:val="PargrafodaLista"/>
+        <w:numPr>
+          <w:ilvl w:val="0"/>
+          <w:numId w:val="18"/>
+        </w:numPr>
+      </w:pPr>
+      <w:r>
+        <w:t>O m</w:t>
+      </w:r>
+      <w:r>
+        <w:t xml:space="preserve">enu </w:t>
+      </w:r>
+      <w:r>
+        <w:t xml:space="preserve">(página) </w:t>
+      </w:r>
+      <w:r>
+        <w:t xml:space="preserve">ativo agora é assinalado com uma barra </w:t>
+      </w:r>
+      <w:r>
+        <w:t>com cor</w:t>
+      </w:r>
+      <w:r>
+        <w:t>;</w:t>
+      </w:r>
+    </w:p>
+    <w:p>
+      <w:pPr>
+        <w:pStyle w:val="PargrafodaLista"/>
+        <w:numPr>
+          <w:ilvl w:val="0"/>
+          <w:numId w:val="18"/>
+        </w:numPr>
+      </w:pPr>
+      <w:r>
+        <w:t>A</w:t>
+      </w:r>
+      <w:r>
+        <w:t xml:space="preserve">s </w:t>
       </w:r>
       <w:proofErr w:type="spellStart"/>
       <w:r>
-        <w:rPr>
-          <w:color w:val="FF0000"/>
-        </w:rPr>
-        <w:t>Backend</w:t>
+        <w:t>UCs</w:t>
       </w:r>
       <w:proofErr w:type="spellEnd"/>
       <w:r>
-        <w:rPr>
-          <w:color w:val="FF0000"/>
-        </w:rPr>
-        <w:t xml:space="preserve"> como de </w:t>
+        <w:t xml:space="preserve"> </w:t>
+      </w:r>
+      <w:r>
+        <w:t xml:space="preserve">e os Agrupamentos de </w:t>
       </w:r>
       <w:proofErr w:type="spellStart"/>
       <w:r>
-        <w:rPr>
-          <w:color w:val="FF0000"/>
-        </w:rPr>
-        <w:t>Frontend</w:t>
+        <w:t>UCs</w:t>
       </w:r>
       <w:proofErr w:type="spellEnd"/>
       <w:r>
-        <w:rPr>
-          <w:color w:val="FF0000"/>
-        </w:rPr>
-        <w:t>.</w:t>
-      </w:r>
-    </w:p>
+        <w:t xml:space="preserve"> foram separados, para melhorar os níveis de permissões de quem pode gerir ambos os conceitos</w:t>
+      </w:r>
+      <w:r>
+        <w:t>;</w:t>
+      </w:r>
+    </w:p>
+    <w:p>
+      <w:pPr>
+        <w:pStyle w:val="PargrafodaLista"/>
+        <w:numPr>
+          <w:ilvl w:val="0"/>
+          <w:numId w:val="18"/>
+        </w:numPr>
+      </w:pPr>
+      <w:r>
+        <w:t>A forma de mostrar e navegar entre anos letivos;</w:t>
+      </w:r>
+    </w:p>
+    <w:p>
+      <w:r>
+        <w:rPr>
+          <w:noProof/>
+        </w:rPr>
+        <w:drawing>
+          <wp:anchor distT="0" distB="0" distL="114300" distR="114300" simplePos="0" relativeHeight="251739648" behindDoc="0" locked="0" layoutInCell="1" allowOverlap="1" wp14:anchorId="7028594F" wp14:editId="38D32375">
+            <wp:simplePos x="0" y="0"/>
+            <wp:positionH relativeFrom="margin">
+              <wp:align>center</wp:align>
+            </wp:positionH>
+            <wp:positionV relativeFrom="paragraph">
+              <wp:posOffset>2660</wp:posOffset>
+            </wp:positionV>
+            <wp:extent cx="5040000" cy="1534886"/>
+            <wp:effectExtent l="0" t="0" r="8255" b="8255"/>
+            <wp:wrapTopAndBottom/>
+            <wp:docPr id="19" name="Imagem 19"/>
+            <wp:cNvGraphicFramePr>
+              <a:graphicFrameLocks xmlns:a="http://schemas.openxmlformats.org/drawingml/2006/main" noChangeAspect="1"/>
+            </wp:cNvGraphicFramePr>
+            <a:graphic xmlns:a="http://schemas.openxmlformats.org/drawingml/2006/main">
+              <a:graphicData uri="http://schemas.openxmlformats.org/drawingml/2006/picture">
+                <pic:pic xmlns:pic="http://schemas.openxmlformats.org/drawingml/2006/picture">
+                  <pic:nvPicPr>
+                    <pic:cNvPr id="1" name=""/>
+                    <pic:cNvPicPr/>
+                  </pic:nvPicPr>
+                  <pic:blipFill>
+                    <a:blip r:embed="rId30">
+                      <a:extLst>
+                        <a:ext uri="{28A0092B-C50C-407E-A947-70E740481C1C}">
+                          <a14:useLocalDpi xmlns:a14="http://schemas.microsoft.com/office/drawing/2010/main" val="0"/>
+                        </a:ext>
+                      </a:extLst>
+                    </a:blip>
+                    <a:stretch>
+                      <a:fillRect/>
+                    </a:stretch>
+                  </pic:blipFill>
+                  <pic:spPr>
+                    <a:xfrm>
+                      <a:off x="0" y="0"/>
+                      <a:ext cx="5040000" cy="1534886"/>
+                    </a:xfrm>
+                    <a:prstGeom prst="rect">
+                      <a:avLst/>
+                    </a:prstGeom>
+                  </pic:spPr>
+                </pic:pic>
+              </a:graphicData>
+            </a:graphic>
+            <wp14:sizeRelH relativeFrom="page">
+              <wp14:pctWidth>0</wp14:pctWidth>
+            </wp14:sizeRelH>
+            <wp14:sizeRelV relativeFrom="page">
+              <wp14:pctHeight>0</wp14:pctHeight>
+            </wp14:sizeRelV>
+          </wp:anchor>
+        </w:drawing>
+      </w:r>
+    </w:p>
+    <w:p/>
     <w:p>
       <w:pPr>
         <w:pStyle w:val="Ttulo2"/>
       </w:pPr>
       <w:r>
+        <w:lastRenderedPageBreak/>
+        <w:t>Configurações (de Administração)</w:t>
+      </w:r>
+    </w:p>
+    <w:p>
+      <w:r>
+        <w:t>O menu “Configurações” é um menu específico para todas as tarefas mais ligadas com a administração da plataforma. As permissões da aplicação podem ser geridas e alteradas a qualquer momento</w:t>
+      </w:r>
+      <w:r>
+        <w:t>, no entanto até ao momento e</w:t>
+      </w:r>
+      <w:r>
+        <w:t>ste menu deverá ser visível apenas para o Administrador de Sistema, e eventualmente o GOP caso seja ele o principal responsável pela administração da plataforma.</w:t>
+      </w:r>
+      <w:r>
+        <w:t xml:space="preserve"> Este menu é um agregador de submenus, que passamos a descrever de seguida.</w:t>
+      </w:r>
+    </w:p>
+    <w:p>
+      <w:pPr>
+        <w:pStyle w:val="Ttulo3"/>
+      </w:pPr>
+      <w:r>
+        <w:t>Ano Letivo</w:t>
+      </w:r>
+    </w:p>
+    <w:p>
+      <w:r>
+        <w:rPr>
+          <w:noProof/>
+        </w:rPr>
+        <w:drawing>
+          <wp:anchor distT="0" distB="0" distL="114300" distR="114300" simplePos="0" relativeHeight="251738624" behindDoc="0" locked="0" layoutInCell="1" allowOverlap="1" wp14:anchorId="5CF31614" wp14:editId="15C3CE4F">
+            <wp:simplePos x="0" y="0"/>
+            <wp:positionH relativeFrom="margin">
+              <wp:align>center</wp:align>
+            </wp:positionH>
+            <wp:positionV relativeFrom="paragraph">
+              <wp:posOffset>-2157</wp:posOffset>
+            </wp:positionV>
+            <wp:extent cx="5040000" cy="3781004"/>
+            <wp:effectExtent l="0" t="0" r="8255" b="0"/>
+            <wp:wrapTopAndBottom/>
+            <wp:docPr id="24" name="Imagem 24" descr="Uma imagem com texto&#10;&#10;Descrição gerada automaticamente"/>
+            <wp:cNvGraphicFramePr>
+              <a:graphicFrameLocks xmlns:a="http://schemas.openxmlformats.org/drawingml/2006/main" noChangeAspect="1"/>
+            </wp:cNvGraphicFramePr>
+            <a:graphic xmlns:a="http://schemas.openxmlformats.org/drawingml/2006/main">
+              <a:graphicData uri="http://schemas.openxmlformats.org/drawingml/2006/picture">
+                <pic:pic xmlns:pic="http://schemas.openxmlformats.org/drawingml/2006/picture">
+                  <pic:nvPicPr>
+                    <pic:cNvPr id="24" name="Imagem 24" descr="Uma imagem com texto&#10;&#10;Descrição gerada automaticamente"/>
+                    <pic:cNvPicPr/>
+                  </pic:nvPicPr>
+                  <pic:blipFill>
+                    <a:blip r:embed="rId31">
+                      <a:extLst>
+                        <a:ext uri="{28A0092B-C50C-407E-A947-70E740481C1C}">
+                          <a14:useLocalDpi xmlns:a14="http://schemas.microsoft.com/office/drawing/2010/main" val="0"/>
+                        </a:ext>
+                      </a:extLst>
+                    </a:blip>
+                    <a:stretch>
+                      <a:fillRect/>
+                    </a:stretch>
+                  </pic:blipFill>
+                  <pic:spPr>
+                    <a:xfrm>
+                      <a:off x="0" y="0"/>
+                      <a:ext cx="5040000" cy="3781004"/>
+                    </a:xfrm>
+                    <a:prstGeom prst="rect">
+                      <a:avLst/>
+                    </a:prstGeom>
+                  </pic:spPr>
+                </pic:pic>
+              </a:graphicData>
+            </a:graphic>
+            <wp14:sizeRelH relativeFrom="page">
+              <wp14:pctWidth>0</wp14:pctWidth>
+            </wp14:sizeRelH>
+            <wp14:sizeRelV relativeFrom="page">
+              <wp14:pctHeight>0</wp14:pctHeight>
+            </wp14:sizeRelV>
+          </wp:anchor>
+        </w:drawing>
+      </w:r>
+    </w:p>
+    <w:p>
+      <w:r>
+        <w:t xml:space="preserve">Neste menu é possível fazer a gestão dos anos letivos existentes na plataforma e da sincronização das </w:t>
+      </w:r>
+      <w:proofErr w:type="spellStart"/>
+      <w:r>
+        <w:t>UCs</w:t>
+      </w:r>
+      <w:proofErr w:type="spellEnd"/>
+      <w:r>
+        <w:t xml:space="preserve"> recorrendo a um </w:t>
+      </w:r>
+      <w:proofErr w:type="spellStart"/>
+      <w:r>
+        <w:t>WebService</w:t>
+      </w:r>
+      <w:proofErr w:type="spellEnd"/>
+      <w:r>
+        <w:t>. Quando temos a tabela com anos letivos, podemos ativar ou desativar um ano letivo. Ao ativar este irá aparecer na barra de navegação podendo ser selecionado como o ano que estamos a utilizar no momento (ao navegar para as outras páginas).</w:t>
+      </w:r>
+    </w:p>
+    <w:p>
+      <w:r>
+        <w:t>É</w:t>
+      </w:r>
+      <w:r>
+        <w:t xml:space="preserve"> possível definir qual é o </w:t>
+      </w:r>
+      <w:r>
+        <w:t>ano selecionado</w:t>
+      </w:r>
+      <w:r>
+        <w:t xml:space="preserve"> por defeito. Neste caso apenas um ano letivo pode ser o selecionado por defeito, pelo que ao clicar esta alteração altera </w:t>
+      </w:r>
+      <w:r>
+        <w:t>as configurações de outros anos que podiam estar como selecionados por defeito.</w:t>
+      </w:r>
+    </w:p>
+    <w:p>
+      <w:r>
+        <w:lastRenderedPageBreak/>
+        <w:t>Podemos também sincronizar cada semestre de um ano letivo isoladamente, uma vez que os calendários devem ser definidos a cada semestre, não há necessidade de sincronizar toda a informação de uma vez.</w:t>
+      </w:r>
+    </w:p>
+    <w:p>
+      <w:r>
+        <w:t>Ainda na tabela temos um botão para eliminar anos letivos, no entanto isto apenas é possível se o ano ainda não ter sido utilizado com configurações para métodos/avaliações, caso contrário não é possível eliminar.</w:t>
+      </w:r>
+    </w:p>
+    <w:p>
+      <w:r>
+        <w:t>Além disso, temos ainda uma mensagem informativa com perguntas e respostas relacionadas com a sincronização dos anos letivos</w:t>
+      </w:r>
+      <w:r>
+        <w:t xml:space="preserve">, e temos um botão onde podemos adicionar novos anos letivos, através do seguinte </w:t>
+      </w:r>
+      <w:proofErr w:type="spellStart"/>
+      <w:r>
+        <w:rPr>
+          <w:i/>
+          <w:iCs/>
+        </w:rPr>
+        <w:t>popup</w:t>
+      </w:r>
+      <w:proofErr w:type="spellEnd"/>
+      <w:r>
+        <w:t>:</w:t>
+      </w:r>
+    </w:p>
+    <w:p>
+      <w:r>
+        <w:rPr>
+          <w:noProof/>
+        </w:rPr>
+        <w:drawing>
+          <wp:anchor distT="0" distB="0" distL="114300" distR="114300" simplePos="0" relativeHeight="251735552" behindDoc="0" locked="0" layoutInCell="1" allowOverlap="1" wp14:anchorId="26748908" wp14:editId="76F85C09">
+            <wp:simplePos x="0" y="0"/>
+            <wp:positionH relativeFrom="margin">
+              <wp:align>center</wp:align>
+            </wp:positionH>
+            <wp:positionV relativeFrom="paragraph">
+              <wp:posOffset>264</wp:posOffset>
+            </wp:positionV>
+            <wp:extent cx="5040000" cy="2597146"/>
+            <wp:effectExtent l="0" t="0" r="8255" b="0"/>
+            <wp:wrapTopAndBottom/>
+            <wp:docPr id="25" name="Imagem 25" descr="Uma imagem com texto&#10;&#10;Descrição gerada automaticamente"/>
+            <wp:cNvGraphicFramePr>
+              <a:graphicFrameLocks xmlns:a="http://schemas.openxmlformats.org/drawingml/2006/main" noChangeAspect="1"/>
+            </wp:cNvGraphicFramePr>
+            <a:graphic xmlns:a="http://schemas.openxmlformats.org/drawingml/2006/main">
+              <a:graphicData uri="http://schemas.openxmlformats.org/drawingml/2006/picture">
+                <pic:pic xmlns:pic="http://schemas.openxmlformats.org/drawingml/2006/picture">
+                  <pic:nvPicPr>
+                    <pic:cNvPr id="25" name="Imagem 25" descr="Uma imagem com texto&#10;&#10;Descrição gerada automaticamente"/>
+                    <pic:cNvPicPr/>
+                  </pic:nvPicPr>
+                  <pic:blipFill>
+                    <a:blip r:embed="rId32">
+                      <a:extLst>
+                        <a:ext uri="{28A0092B-C50C-407E-A947-70E740481C1C}">
+                          <a14:useLocalDpi xmlns:a14="http://schemas.microsoft.com/office/drawing/2010/main" val="0"/>
+                        </a:ext>
+                      </a:extLst>
+                    </a:blip>
+                    <a:stretch>
+                      <a:fillRect/>
+                    </a:stretch>
+                  </pic:blipFill>
+                  <pic:spPr>
+                    <a:xfrm>
+                      <a:off x="0" y="0"/>
+                      <a:ext cx="5040000" cy="2597146"/>
+                    </a:xfrm>
+                    <a:prstGeom prst="rect">
+                      <a:avLst/>
+                    </a:prstGeom>
+                  </pic:spPr>
+                </pic:pic>
+              </a:graphicData>
+            </a:graphic>
+          </wp:anchor>
+        </w:drawing>
+      </w:r>
+    </w:p>
+    <w:p>
+      <w:r>
+        <w:t>Neste caso, o sistema está configurado para automaticamente permitir criar anos letivos num range de 5 opções. O grupo anterior tinha bloqueado apenas para o ano corrente, mas achámos por bem permitir mais opções de forma a podermos fazer alguns testes sem ser apenas com o ano corrente.</w:t>
+      </w:r>
+    </w:p>
+    <w:p>
+      <w:pPr>
+        <w:pStyle w:val="Ttulo3"/>
+      </w:pPr>
+      <w:r>
+        <w:t>Escolas</w:t>
+      </w:r>
+    </w:p>
+    <w:p>
+      <w:r>
+        <w:t xml:space="preserve">Neste menu não fizemos muitas alterações, apenas alguns ajustes para melhorar a experiência de utilização </w:t>
+      </w:r>
+      <w:r>
+        <w:t>e ficar mais parecida com a restante aplicação.</w:t>
+      </w:r>
+    </w:p>
+    <w:p>
+      <w:r>
+        <w:rPr>
+          <w:noProof/>
+        </w:rPr>
+        <w:lastRenderedPageBreak/>
+        <w:drawing>
+          <wp:anchor distT="0" distB="0" distL="114300" distR="114300" simplePos="0" relativeHeight="251736576" behindDoc="0" locked="0" layoutInCell="1" allowOverlap="1" wp14:anchorId="57B0B208" wp14:editId="5B947CBE">
+            <wp:simplePos x="0" y="0"/>
+            <wp:positionH relativeFrom="margin">
+              <wp:align>center</wp:align>
+            </wp:positionH>
+            <wp:positionV relativeFrom="paragraph">
+              <wp:posOffset>527</wp:posOffset>
+            </wp:positionV>
+            <wp:extent cx="5040000" cy="2394099"/>
+            <wp:effectExtent l="0" t="0" r="8255" b="6350"/>
+            <wp:wrapTopAndBottom/>
+            <wp:docPr id="26" name="Imagem 26" descr="Uma imagem com texto&#10;&#10;Descrição gerada automaticamente"/>
+            <wp:cNvGraphicFramePr>
+              <a:graphicFrameLocks xmlns:a="http://schemas.openxmlformats.org/drawingml/2006/main" noChangeAspect="1"/>
+            </wp:cNvGraphicFramePr>
+            <a:graphic xmlns:a="http://schemas.openxmlformats.org/drawingml/2006/main">
+              <a:graphicData uri="http://schemas.openxmlformats.org/drawingml/2006/picture">
+                <pic:pic xmlns:pic="http://schemas.openxmlformats.org/drawingml/2006/picture">
+                  <pic:nvPicPr>
+                    <pic:cNvPr id="26" name="Imagem 26" descr="Uma imagem com texto&#10;&#10;Descrição gerada automaticamente"/>
+                    <pic:cNvPicPr/>
+                  </pic:nvPicPr>
+                  <pic:blipFill>
+                    <a:blip r:embed="rId33">
+                      <a:extLst>
+                        <a:ext uri="{28A0092B-C50C-407E-A947-70E740481C1C}">
+                          <a14:useLocalDpi xmlns:a14="http://schemas.microsoft.com/office/drawing/2010/main" val="0"/>
+                        </a:ext>
+                      </a:extLst>
+                    </a:blip>
+                    <a:stretch>
+                      <a:fillRect/>
+                    </a:stretch>
+                  </pic:blipFill>
+                  <pic:spPr>
+                    <a:xfrm>
+                      <a:off x="0" y="0"/>
+                      <a:ext cx="5040000" cy="2394099"/>
+                    </a:xfrm>
+                    <a:prstGeom prst="rect">
+                      <a:avLst/>
+                    </a:prstGeom>
+                  </pic:spPr>
+                </pic:pic>
+              </a:graphicData>
+            </a:graphic>
+            <wp14:sizeRelH relativeFrom="page">
+              <wp14:pctWidth>0</wp14:pctWidth>
+            </wp14:sizeRelH>
+            <wp14:sizeRelV relativeFrom="page">
+              <wp14:pctHeight>0</wp14:pctHeight>
+            </wp14:sizeRelV>
+          </wp:anchor>
+        </w:drawing>
+      </w:r>
+    </w:p>
+    <w:p>
+      <w:r>
+        <w:drawing>
+          <wp:anchor distT="0" distB="0" distL="114300" distR="114300" simplePos="0" relativeHeight="251737600" behindDoc="0" locked="0" layoutInCell="1" allowOverlap="1" wp14:anchorId="4D117C82" wp14:editId="531EA1F4">
+            <wp:simplePos x="0" y="0"/>
+            <wp:positionH relativeFrom="margin">
+              <wp:posOffset>388141</wp:posOffset>
+            </wp:positionH>
+            <wp:positionV relativeFrom="paragraph">
+              <wp:posOffset>1160756</wp:posOffset>
+            </wp:positionV>
+            <wp:extent cx="4752000" cy="4235790"/>
+            <wp:effectExtent l="0" t="0" r="0" b="0"/>
+            <wp:wrapTopAndBottom/>
+            <wp:docPr id="27" name="Imagem 27" descr="Uma imagem com texto&#10;&#10;Descrição gerada automaticamente"/>
+            <wp:cNvGraphicFramePr>
+              <a:graphicFrameLocks xmlns:a="http://schemas.openxmlformats.org/drawingml/2006/main" noChangeAspect="1"/>
+            </wp:cNvGraphicFramePr>
+            <a:graphic xmlns:a="http://schemas.openxmlformats.org/drawingml/2006/main">
+              <a:graphicData uri="http://schemas.openxmlformats.org/drawingml/2006/picture">
+                <pic:pic xmlns:pic="http://schemas.openxmlformats.org/drawingml/2006/picture">
+                  <pic:nvPicPr>
+                    <pic:cNvPr id="27" name="Imagem 27" descr="Uma imagem com texto&#10;&#10;Descrição gerada automaticamente"/>
+                    <pic:cNvPicPr/>
+                  </pic:nvPicPr>
+                  <pic:blipFill rotWithShape="1">
+                    <a:blip r:embed="rId34" cstate="print">
+                      <a:extLst>
+                        <a:ext uri="{28A0092B-C50C-407E-A947-70E740481C1C}">
+                          <a14:useLocalDpi xmlns:a14="http://schemas.microsoft.com/office/drawing/2010/main" val="0"/>
+                        </a:ext>
+                      </a:extLst>
+                    </a:blip>
+                    <a:srcRect l="18707" r="18677" b="18446"/>
+                    <a:stretch/>
+                  </pic:blipFill>
+                  <pic:spPr bwMode="auto">
+                    <a:xfrm>
+                      <a:off x="0" y="0"/>
+                      <a:ext cx="4752000" cy="4235790"/>
+                    </a:xfrm>
+                    <a:prstGeom prst="rect">
+                      <a:avLst/>
+                    </a:prstGeom>
+                    <a:ln>
+                      <a:noFill/>
+                    </a:ln>
+                    <a:extLst>
+                      <a:ext uri="{53640926-AAD7-44D8-BBD7-CCE9431645EC}">
+                        <a14:shadowObscured xmlns:a14="http://schemas.microsoft.com/office/drawing/2010/main"/>
+                      </a:ext>
+                    </a:extLst>
+                  </pic:spPr>
+                </pic:pic>
+              </a:graphicData>
+            </a:graphic>
+            <wp14:sizeRelH relativeFrom="page">
+              <wp14:pctWidth>0</wp14:pctWidth>
+            </wp14:sizeRelH>
+            <wp14:sizeRelV relativeFrom="page">
+              <wp14:pctHeight>0</wp14:pctHeight>
+            </wp14:sizeRelV>
+          </wp:anchor>
+        </w:drawing>
+      </w:r>
+      <w:r>
+        <w:t>Neste menu é possível fazer a gestão e configuração das escolas/unidades de ensino do IPL. Neste momento apenas temos testado e trabalhado para garantir que a ESTG está a funcionar, uma vez que deverá ser a primeira escola a testar a aplicação. Na listagem podemos ver se as escolas estão configuradas ou não, e podemos navegar para o detalhe.</w:t>
+      </w:r>
+    </w:p>
+    <w:p/>
+    <w:p>
+      <w:r>
+        <w:lastRenderedPageBreak/>
+        <w:t xml:space="preserve">No detalhe das escolas é possível fazer algumas configurações base da escola, incluindo editar o nome da escola em Português e Inglês, selecionar os grupos da Direção, GOP e Conselho Pedagógico da escola, e configurar alguns parâmetros para a utilização dos </w:t>
+      </w:r>
+      <w:proofErr w:type="spellStart"/>
+      <w:r>
+        <w:t>Webservices</w:t>
+      </w:r>
+      <w:proofErr w:type="spellEnd"/>
+      <w:r>
+        <w:t xml:space="preserve">. Neste caso adicionámos a parte das traduções e mais parâmetros de configuração do </w:t>
+      </w:r>
+      <w:proofErr w:type="spellStart"/>
+      <w:r>
+        <w:t>Webservice</w:t>
+      </w:r>
+      <w:proofErr w:type="spellEnd"/>
+      <w:r>
+        <w:t xml:space="preserve"> devido a novos requisitos que foram aparecendo.</w:t>
+      </w:r>
+    </w:p>
+    <w:p>
+      <w:r>
         <w:t xml:space="preserve"> </w:t>
       </w:r>
-      <w:bookmarkStart w:id="45" w:name="_Toc107996591"/>
-      <w:r>
-        <w:t>Base de Dados</w:t>
-      </w:r>
-      <w:bookmarkEnd w:id="45"/>
-    </w:p>
-    <w:p>
-      <w:pPr>
-        <w:rPr>
-          <w:color w:val="FF0000"/>
-        </w:rPr>
-      </w:pPr>
-      <w:r>
-        <w:rPr>
-          <w:color w:val="FF0000"/>
-        </w:rPr>
-        <w:t>Durante todo o desenvolvimento a base de dados foi sendo alterada para acomodar os novos requisitos e ideias que foram aparecendo ao longo do projeto. Isto foi possível porque a BD foi toda construída seguindo as regras para fazer um modelo relacional.</w:t>
-      </w:r>
-    </w:p>
-    <w:p>
-      <w:pPr>
-        <w:rPr>
-          <w:color w:val="FF0000"/>
-        </w:rPr>
-      </w:pPr>
-      <w:r>
-        <w:rPr>
-          <w:color w:val="FF0000"/>
-        </w:rPr>
-        <w:t>A BD tem como principais tabelas os Utilizadores, as Unidades Curriculares e os Calendários de Avaliação.</w:t>
-      </w:r>
-    </w:p>
-    <w:p>
-      <w:pPr>
-        <w:rPr>
-          <w:color w:val="FF0000"/>
-        </w:rPr>
-      </w:pPr>
-      <w:r>
-        <w:rPr>
-          <w:color w:val="FF0000"/>
-        </w:rPr>
-        <w:t>Para dar suporte a estas tabelas, as Unidades Curriculares têm um Curso, que por sua vez tem uma Unidade de Ensino. Os Utilizadores têm um Grupo associado, e esse Grupo tem Permissões associadas, seja para Fases de Calendário como para acessos na aplicação. O Calendário de Avaliação tem por base as Avaliações, que tem uma Unidade Curricular associada.</w:t>
-      </w:r>
-    </w:p>
-    <w:p>
-      <w:r>
-        <w:t>Um diagrama completo da BD encontra-se no Anexo III – Base de Dados.</w:t>
-      </w:r>
     </w:p>
     <w:p/>
-    <w:p>
-      <w:pPr>
-        <w:pStyle w:val="Ttulo2"/>
-      </w:pPr>
-      <w:r>
-        <w:t xml:space="preserve"> </w:t>
-      </w:r>
-      <w:bookmarkStart w:id="46" w:name="_Toc107996592"/>
-      <w:r>
-        <w:t>API</w:t>
-      </w:r>
-      <w:bookmarkEnd w:id="46"/>
-    </w:p>
-    <w:p>
-      <w:r>
-        <w:t>Foi necessário desenvolver uma API totalmente nova. Esta nova API foi construída como sendo uma REST API.</w:t>
-      </w:r>
-    </w:p>
-    <w:p>
-      <w:r>
-        <w:t>Desta forma, foi-nos permitido controlar todas as rotas, mensagens de erro, e ter um maior controlo de acesso às chamadas da API.</w:t>
-      </w:r>
-    </w:p>
-    <w:p>
-      <w:r>
-        <w:t xml:space="preserve">Adaptando tudo o que estava feito anteriormente, foram utilizados os métodos corretos de acesso aos </w:t>
-      </w:r>
-      <w:proofErr w:type="spellStart"/>
-      <w:r>
-        <w:t>endpoints</w:t>
-      </w:r>
-      <w:proofErr w:type="spellEnd"/>
-      <w:r>
-        <w:t xml:space="preserve"> (POST; PATCH, DELETE; GET).</w:t>
-      </w:r>
-    </w:p>
     <w:p/>
-    <w:p>
-      <w:pPr>
-        <w:pStyle w:val="Ttulo2"/>
-      </w:pPr>
-      <w:r>
-        <w:lastRenderedPageBreak/>
-        <w:t xml:space="preserve"> </w:t>
-      </w:r>
-      <w:bookmarkStart w:id="47" w:name="_Toc107996593"/>
-      <w:r>
-        <w:t>Autenticação</w:t>
-      </w:r>
-      <w:bookmarkEnd w:id="47"/>
-    </w:p>
-    <w:p>
-      <w:r>
-        <w:t>A Autenticação é feita pelo serviço de LDAP da escola. Por isso, para se conseguir fazer login e aceder a qualquer funcionalidade da aplicação é necessário ter uma conta do Instituto Politécnico de Leiria (</w:t>
-      </w:r>
-      <w:proofErr w:type="spellStart"/>
-      <w:r>
-        <w:t>IPLeiria</w:t>
-      </w:r>
-      <w:proofErr w:type="spellEnd"/>
-      <w:r>
-        <w:t>) válida.</w:t>
-      </w:r>
-    </w:p>
-    <w:p>
-      <w:r>
-        <w:t xml:space="preserve">Um Utilizador </w:t>
-      </w:r>
-      <w:r>
-        <w:t>…</w:t>
-      </w:r>
-    </w:p>
     <w:p/>
     <w:p>
       <w:pPr>
         <w:pStyle w:val="Ttulo1"/>
       </w:pPr>
-      <w:bookmarkStart w:id="48" w:name="_Toc107996594"/>
+      <w:bookmarkStart w:id="45" w:name="_Toc107996594"/>
       <w:r>
         <w:lastRenderedPageBreak/>
         <w:t>Trabalho a desenvolver no futuro</w:t>
       </w:r>
-      <w:bookmarkEnd w:id="48"/>
+      <w:bookmarkEnd w:id="45"/>
       <w:r>
         <w:t xml:space="preserve"> </w:t>
       </w:r>
@@ -12381,14 +12827,14 @@
         </w:rPr>
         <w:t xml:space="preserve"> </w:t>
       </w:r>
-      <w:bookmarkStart w:id="49" w:name="_Toc107996595"/>
+      <w:bookmarkStart w:id="46" w:name="_Toc107996595"/>
       <w:r>
         <w:rPr>
           <w:color w:val="FF0000"/>
         </w:rPr>
         <w:t>Teste com vários utilizadores</w:t>
       </w:r>
-      <w:bookmarkEnd w:id="49"/>
+      <w:bookmarkEnd w:id="46"/>
       <w:r>
         <w:rPr>
           <w:color w:val="FF0000"/>
@@ -12422,14 +12868,14 @@
         </w:rPr>
         <w:t xml:space="preserve"> </w:t>
       </w:r>
-      <w:bookmarkStart w:id="50" w:name="_Toc107996596"/>
+      <w:bookmarkStart w:id="47" w:name="_Toc107996596"/>
       <w:r>
         <w:rPr>
           <w:color w:val="FF0000"/>
         </w:rPr>
         <w:t>Agrupar avaliações</w:t>
       </w:r>
-      <w:bookmarkEnd w:id="50"/>
+      <w:bookmarkEnd w:id="47"/>
       <w:r>
         <w:rPr>
           <w:color w:val="FF0000"/>
@@ -12476,7 +12922,7 @@
         </w:rPr>
         <w:t xml:space="preserve"> </w:t>
       </w:r>
-      <w:bookmarkStart w:id="51" w:name="_Toc107996597"/>
+      <w:bookmarkStart w:id="48" w:name="_Toc107996597"/>
       <w:r>
         <w:rPr>
           <w:color w:val="FF0000"/>
@@ -12492,7 +12938,7 @@
         </w:rPr>
         <w:t>Webservice</w:t>
       </w:r>
-      <w:bookmarkEnd w:id="51"/>
+      <w:bookmarkEnd w:id="48"/>
       <w:proofErr w:type="spellEnd"/>
       <w:r>
         <w:rPr>
@@ -12553,14 +12999,14 @@
         </w:rPr>
         <w:t xml:space="preserve"> </w:t>
       </w:r>
-      <w:bookmarkStart w:id="52" w:name="_Toc107996598"/>
+      <w:bookmarkStart w:id="49" w:name="_Toc107996598"/>
       <w:r>
         <w:rPr>
           <w:color w:val="FF0000"/>
         </w:rPr>
         <w:t>Traduções</w:t>
       </w:r>
-      <w:bookmarkEnd w:id="52"/>
+      <w:bookmarkEnd w:id="49"/>
       <w:r>
         <w:rPr>
           <w:color w:val="FF0000"/>
@@ -12594,14 +13040,14 @@
         </w:rPr>
         <w:t xml:space="preserve"> </w:t>
       </w:r>
-      <w:bookmarkStart w:id="53" w:name="_Toc107996599"/>
+      <w:bookmarkStart w:id="50" w:name="_Toc107996599"/>
       <w:r>
         <w:rPr>
           <w:color w:val="FF0000"/>
         </w:rPr>
         <w:t>Filtros nas páginas</w:t>
       </w:r>
-      <w:bookmarkEnd w:id="53"/>
+      <w:bookmarkEnd w:id="50"/>
       <w:r>
         <w:rPr>
           <w:color w:val="FF0000"/>
@@ -12946,11 +13392,11 @@
       <w:r>
         <w:t xml:space="preserve"> </w:t>
       </w:r>
-      <w:bookmarkStart w:id="54" w:name="_Toc107996600"/>
+      <w:bookmarkStart w:id="51" w:name="_Toc107996600"/>
       <w:r>
         <w:t>Processo de Gestão dos Calendários</w:t>
       </w:r>
-      <w:bookmarkEnd w:id="54"/>
+      <w:bookmarkEnd w:id="51"/>
     </w:p>
     <w:p>
       <w:r>
@@ -12998,11 +13444,11 @@
       <w:pPr>
         <w:pStyle w:val="Ttulo3"/>
       </w:pPr>
-      <w:bookmarkStart w:id="55" w:name="_Toc107996601"/>
+      <w:bookmarkStart w:id="52" w:name="_Toc107996601"/>
       <w:r>
         <w:t>Criação de Calendário</w:t>
       </w:r>
-      <w:bookmarkEnd w:id="55"/>
+      <w:bookmarkEnd w:id="52"/>
     </w:p>
     <w:p>
       <w:r>
@@ -13161,11 +13607,11 @@
       <w:pPr>
         <w:pStyle w:val="Ttulo3"/>
       </w:pPr>
-      <w:bookmarkStart w:id="56" w:name="_Toc107996602"/>
+      <w:bookmarkStart w:id="53" w:name="_Toc107996602"/>
       <w:r>
         <w:t>Alteração de um Calendário Definitivo</w:t>
       </w:r>
-      <w:bookmarkEnd w:id="56"/>
+      <w:bookmarkEnd w:id="53"/>
     </w:p>
     <w:p>
       <w:r>
@@ -13244,7 +13690,7 @@
           <w:color w:val="FF0000"/>
         </w:rPr>
       </w:pPr>
-      <w:bookmarkStart w:id="57" w:name="_Toc107996605"/>
+      <w:bookmarkStart w:id="54" w:name="_Toc107996605"/>
       <w:r>
         <w:rPr>
           <w:color w:val="FF0000"/>
@@ -13252,7 +13698,7 @@
         <w:lastRenderedPageBreak/>
         <w:t>Título do capítulo</w:t>
       </w:r>
-      <w:bookmarkEnd w:id="57"/>
+      <w:bookmarkEnd w:id="54"/>
     </w:p>
     <w:p>
       <w:pPr>
@@ -13553,7 +13999,7 @@
                           </pic:cNvPicPr>
                         </pic:nvPicPr>
                         <pic:blipFill>
-                          <a:blip r:embed="rId30">
+                          <a:blip r:embed="rId35">
                             <a:extLst>
                               <a:ext uri="{28A0092B-C50C-407E-A947-70E740481C1C}">
                                 <a14:useLocalDpi xmlns:a14="http://schemas.microsoft.com/office/drawing/2010/main" val="0"/>
@@ -14171,7 +14617,7 @@
                           </pic:cNvPicPr>
                         </pic:nvPicPr>
                         <pic:blipFill>
-                          <a:blip r:embed="rId31">
+                          <a:blip r:embed="rId36">
                             <a:extLst>
                               <a:ext uri="{28A0092B-C50C-407E-A947-70E740481C1C}">
                                 <a14:useLocalDpi xmlns:a14="http://schemas.microsoft.com/office/drawing/2010/main" val="0"/>
@@ -14730,14 +15176,14 @@
         </w:rPr>
         <w:t xml:space="preserve"> </w:t>
       </w:r>
-      <w:bookmarkStart w:id="58" w:name="_Toc107996606"/>
+      <w:bookmarkStart w:id="55" w:name="_Toc107996606"/>
       <w:r>
         <w:rPr>
           <w:color w:val="FF0000"/>
         </w:rPr>
         <w:t>Título da secção</w:t>
       </w:r>
-      <w:bookmarkEnd w:id="58"/>
+      <w:bookmarkEnd w:id="55"/>
     </w:p>
     <w:p>
       <w:pPr>
@@ -14792,14 +15238,14 @@
           <w:color w:val="FF0000"/>
         </w:rPr>
       </w:pPr>
-      <w:bookmarkStart w:id="59" w:name="_Toc107996607"/>
+      <w:bookmarkStart w:id="56" w:name="_Toc107996607"/>
       <w:r>
         <w:rPr>
           <w:color w:val="FF0000"/>
         </w:rPr>
         <w:t>Título da secção</w:t>
       </w:r>
-      <w:bookmarkEnd w:id="59"/>
+      <w:bookmarkEnd w:id="56"/>
     </w:p>
     <w:p>
       <w:pPr>
@@ -14834,7 +15280,7 @@
           <w:color w:val="FF0000"/>
         </w:rPr>
       </w:pPr>
-      <w:bookmarkStart w:id="60" w:name="_Toc107996608"/>
+      <w:bookmarkStart w:id="57" w:name="_Toc107996608"/>
       <w:r>
         <w:rPr>
           <w:color w:val="FF0000"/>
@@ -14842,114 +15288,114 @@
         <w:lastRenderedPageBreak/>
         <w:t>Título da subsecção</w:t>
       </w:r>
+      <w:bookmarkEnd w:id="57"/>
+    </w:p>
+    <w:p>
+      <w:pPr>
+        <w:rPr>
+          <w:color w:val="FF0000"/>
+        </w:rPr>
+      </w:pPr>
+      <w:r>
+        <w:rPr>
+          <w:color w:val="FF0000"/>
+        </w:rPr>
+        <w:t>Texto do desenvolvimento. Texto do desenvolvimento. Texto do desenvolvimento. Texto do desenvolvimento. Texto do desenvolvimento. Texto do desenvolvimento. Texto do desenvolvimento.</w:t>
+      </w:r>
+    </w:p>
+    <w:p>
+      <w:pPr>
+        <w:pStyle w:val="Ttulo3"/>
+        <w:rPr>
+          <w:color w:val="FF0000"/>
+        </w:rPr>
+      </w:pPr>
+      <w:bookmarkStart w:id="58" w:name="_Toc107996609"/>
+      <w:r>
+        <w:rPr>
+          <w:color w:val="FF0000"/>
+        </w:rPr>
+        <w:t>Título da subsecção</w:t>
+      </w:r>
+      <w:bookmarkEnd w:id="58"/>
+    </w:p>
+    <w:p>
+      <w:pPr>
+        <w:rPr>
+          <w:color w:val="FF0000"/>
+        </w:rPr>
+      </w:pPr>
+      <w:r>
+        <w:rPr>
+          <w:color w:val="FF0000"/>
+        </w:rPr>
+        <w:t>Texto do desenvolvimento. Texto do desenvolvimento. Texto do desenvolvimento. Texto do desenvolvimento. Texto do desenvolvimento. Texto do desenvolvimento. Texto do desenvolvimento.</w:t>
+      </w:r>
+    </w:p>
+    <w:p>
+      <w:pPr>
+        <w:pStyle w:val="Ttulo3"/>
+        <w:rPr>
+          <w:color w:val="FF0000"/>
+        </w:rPr>
+      </w:pPr>
+      <w:bookmarkStart w:id="59" w:name="_Toc107996610"/>
+      <w:r>
+        <w:rPr>
+          <w:color w:val="FF0000"/>
+        </w:rPr>
+        <w:t>Título da subsecção</w:t>
+      </w:r>
+      <w:bookmarkEnd w:id="59"/>
+    </w:p>
+    <w:p>
+      <w:pPr>
+        <w:rPr>
+          <w:color w:val="FF0000"/>
+        </w:rPr>
+      </w:pPr>
+      <w:r>
+        <w:rPr>
+          <w:color w:val="FF0000"/>
+        </w:rPr>
+        <w:t>Texto do desenvolvimento. Texto do desenvolvimento. Texto do desenvolvimento. Texto do desenvolvimento. Texto do desenvolvimento. Texto do desenvolvimento. Texto do desenvolvimento.</w:t>
+      </w:r>
+    </w:p>
+    <w:p>
+      <w:pPr>
+        <w:rPr>
+          <w:color w:val="FF0000"/>
+        </w:rPr>
+      </w:pPr>
+    </w:p>
+    <w:p>
+      <w:pPr>
+        <w:pStyle w:val="Ttulo2"/>
+        <w:rPr>
+          <w:color w:val="FF0000"/>
+        </w:rPr>
+      </w:pPr>
+      <w:r>
+        <w:rPr>
+          <w:color w:val="FF0000"/>
+        </w:rPr>
+        <w:t xml:space="preserve"> </w:t>
+      </w:r>
+      <w:bookmarkStart w:id="60" w:name="_Toc107996611"/>
+      <w:r>
+        <w:rPr>
+          <w:color w:val="FF0000"/>
+        </w:rPr>
+        <w:t>Título da secção</w:t>
+      </w:r>
       <w:bookmarkEnd w:id="60"/>
     </w:p>
-    <w:p>
-      <w:pPr>
-        <w:rPr>
-          <w:color w:val="FF0000"/>
-        </w:rPr>
-      </w:pPr>
-      <w:r>
-        <w:rPr>
-          <w:color w:val="FF0000"/>
-        </w:rPr>
-        <w:t>Texto do desenvolvimento. Texto do desenvolvimento. Texto do desenvolvimento. Texto do desenvolvimento. Texto do desenvolvimento. Texto do desenvolvimento. Texto do desenvolvimento.</w:t>
-      </w:r>
-    </w:p>
-    <w:p>
-      <w:pPr>
-        <w:pStyle w:val="Ttulo3"/>
-        <w:rPr>
-          <w:color w:val="FF0000"/>
-        </w:rPr>
-      </w:pPr>
-      <w:bookmarkStart w:id="61" w:name="_Toc107996609"/>
-      <w:r>
-        <w:rPr>
-          <w:color w:val="FF0000"/>
-        </w:rPr>
-        <w:t>Título da subsecção</w:t>
-      </w:r>
-      <w:bookmarkEnd w:id="61"/>
-    </w:p>
-    <w:p>
-      <w:pPr>
-        <w:rPr>
-          <w:color w:val="FF0000"/>
-        </w:rPr>
-      </w:pPr>
-      <w:r>
-        <w:rPr>
-          <w:color w:val="FF0000"/>
-        </w:rPr>
-        <w:t>Texto do desenvolvimento. Texto do desenvolvimento. Texto do desenvolvimento. Texto do desenvolvimento. Texto do desenvolvimento. Texto do desenvolvimento. Texto do desenvolvimento.</w:t>
-      </w:r>
-    </w:p>
-    <w:p>
-      <w:pPr>
-        <w:pStyle w:val="Ttulo3"/>
-        <w:rPr>
-          <w:color w:val="FF0000"/>
-        </w:rPr>
-      </w:pPr>
-      <w:bookmarkStart w:id="62" w:name="_Toc107996610"/>
-      <w:r>
-        <w:rPr>
-          <w:color w:val="FF0000"/>
-        </w:rPr>
-        <w:t>Título da subsecção</w:t>
-      </w:r>
-      <w:bookmarkEnd w:id="62"/>
-    </w:p>
-    <w:p>
-      <w:pPr>
-        <w:rPr>
-          <w:color w:val="FF0000"/>
-        </w:rPr>
-      </w:pPr>
-      <w:r>
-        <w:rPr>
-          <w:color w:val="FF0000"/>
-        </w:rPr>
-        <w:t>Texto do desenvolvimento. Texto do desenvolvimento. Texto do desenvolvimento. Texto do desenvolvimento. Texto do desenvolvimento. Texto do desenvolvimento. Texto do desenvolvimento.</w:t>
-      </w:r>
-    </w:p>
-    <w:p>
-      <w:pPr>
-        <w:rPr>
-          <w:color w:val="FF0000"/>
-        </w:rPr>
-      </w:pPr>
-    </w:p>
-    <w:p>
-      <w:pPr>
-        <w:pStyle w:val="Ttulo2"/>
-        <w:rPr>
-          <w:color w:val="FF0000"/>
-        </w:rPr>
-      </w:pPr>
-      <w:r>
-        <w:rPr>
-          <w:color w:val="FF0000"/>
-        </w:rPr>
-        <w:t xml:space="preserve"> </w:t>
-      </w:r>
-      <w:bookmarkStart w:id="63" w:name="_Toc107996611"/>
-      <w:r>
-        <w:rPr>
-          <w:color w:val="FF0000"/>
-        </w:rPr>
-        <w:t>Título da secção</w:t>
-      </w:r>
-      <w:bookmarkEnd w:id="63"/>
-    </w:p>
     <w:p/>
     <w:p>
       <w:pPr>
         <w:pStyle w:val="Ttulo1"/>
       </w:pPr>
-      <w:bookmarkStart w:id="64" w:name="_Toc107996613"/>
+      <w:bookmarkStart w:id="61" w:name="_Toc107996613"/>
       <w:r>
         <w:lastRenderedPageBreak/>
         <w:t>Conclusões</w:t>
@@ -14960,7 +15406,7 @@
       <w:r>
         <w:t>ou Conclusão</w:t>
       </w:r>
-      <w:bookmarkEnd w:id="64"/>
+      <w:bookmarkEnd w:id="61"/>
     </w:p>
     <w:p>
       <w:r>
@@ -15063,21 +15509,21 @@
         </w:numPr>
         <w:ind w:left="360" w:hanging="360"/>
       </w:pPr>
-      <w:bookmarkStart w:id="65" w:name="_Toc357152326"/>
-      <w:bookmarkStart w:id="66" w:name="_Toc357154532"/>
-      <w:bookmarkStart w:id="67" w:name="_Toc530601452"/>
-      <w:bookmarkStart w:id="68" w:name="_Toc107996614"/>
+      <w:bookmarkStart w:id="62" w:name="_Toc357152326"/>
+      <w:bookmarkStart w:id="63" w:name="_Toc357154532"/>
+      <w:bookmarkStart w:id="64" w:name="_Toc530601452"/>
+      <w:bookmarkStart w:id="65" w:name="_Toc107996614"/>
       <w:r>
         <w:lastRenderedPageBreak/>
         <w:t>Bibliografia</w:t>
       </w:r>
+      <w:bookmarkEnd w:id="62"/>
+      <w:bookmarkEnd w:id="63"/>
+      <w:bookmarkEnd w:id="64"/>
+      <w:r>
+        <w:t xml:space="preserve"> ou Referências Bibliográficas</w:t>
+      </w:r>
       <w:bookmarkEnd w:id="65"/>
-      <w:bookmarkEnd w:id="66"/>
-      <w:bookmarkEnd w:id="67"/>
-      <w:r>
-        <w:t xml:space="preserve"> ou Referências Bibliográficas</w:t>
-      </w:r>
-      <w:bookmarkEnd w:id="68"/>
     </w:p>
     <w:p>
       <w:r>
@@ -15183,18 +15629,18 @@
         </w:numPr>
         <w:ind w:left="360" w:hanging="360"/>
       </w:pPr>
-      <w:bookmarkStart w:id="69" w:name="_Toc357152327"/>
-      <w:bookmarkStart w:id="70" w:name="_Toc357154533"/>
-      <w:bookmarkStart w:id="71" w:name="_Toc530601453"/>
-      <w:bookmarkStart w:id="72" w:name="_Toc107996615"/>
+      <w:bookmarkStart w:id="66" w:name="_Toc357152327"/>
+      <w:bookmarkStart w:id="67" w:name="_Toc357154533"/>
+      <w:bookmarkStart w:id="68" w:name="_Toc530601453"/>
+      <w:bookmarkStart w:id="69" w:name="_Toc107996615"/>
       <w:r>
         <w:lastRenderedPageBreak/>
         <w:t>Anexos</w:t>
       </w:r>
+      <w:bookmarkEnd w:id="66"/>
+      <w:bookmarkEnd w:id="67"/>
+      <w:bookmarkEnd w:id="68"/>
       <w:bookmarkEnd w:id="69"/>
-      <w:bookmarkEnd w:id="70"/>
-      <w:bookmarkEnd w:id="71"/>
-      <w:bookmarkEnd w:id="72"/>
     </w:p>
     <w:p>
       <w:r>
@@ -15233,18 +15679,18 @@
         </w:numPr>
         <w:ind w:left="360" w:hanging="360"/>
       </w:pPr>
-      <w:bookmarkStart w:id="73" w:name="_Toc357152328"/>
-      <w:bookmarkStart w:id="74" w:name="_Toc357154534"/>
-      <w:bookmarkStart w:id="75" w:name="_Toc530601454"/>
-      <w:bookmarkStart w:id="76" w:name="_Toc107996616"/>
+      <w:bookmarkStart w:id="70" w:name="_Toc357152328"/>
+      <w:bookmarkStart w:id="71" w:name="_Toc357154534"/>
+      <w:bookmarkStart w:id="72" w:name="_Toc530601454"/>
+      <w:bookmarkStart w:id="73" w:name="_Toc107996616"/>
       <w:r>
         <w:lastRenderedPageBreak/>
         <w:t>Glossário</w:t>
       </w:r>
+      <w:bookmarkEnd w:id="70"/>
+      <w:bookmarkEnd w:id="71"/>
+      <w:bookmarkEnd w:id="72"/>
       <w:bookmarkEnd w:id="73"/>
-      <w:bookmarkEnd w:id="74"/>
-      <w:bookmarkEnd w:id="75"/>
-      <w:bookmarkEnd w:id="76"/>
       <w:r>
         <w:t xml:space="preserve"> </w:t>
       </w:r>
@@ -15264,9 +15710,9 @@
       </w:r>
     </w:p>
     <w:sectPr>
-      <w:headerReference w:type="even" r:id="rId32"/>
-      <w:headerReference w:type="default" r:id="rId33"/>
-      <w:footerReference w:type="default" r:id="rId34"/>
+      <w:headerReference w:type="even" r:id="rId37"/>
+      <w:headerReference w:type="default" r:id="rId38"/>
+      <w:footerReference w:type="default" r:id="rId39"/>
       <w:type w:val="continuous"/>
       <w:pgSz w:w="11906" w:h="16838" w:code="9"/>
       <w:pgMar w:top="1418" w:right="1418" w:bottom="1418" w:left="1701" w:header="709" w:footer="612" w:gutter="0"/>
@@ -16491,6 +16937,119 @@
     </w:lvl>
   </w:abstractNum>
   <w:abstractNum w:abstractNumId="9" w15:restartNumberingAfterBreak="0">
+    <w:nsid w:val="34D506B3"/>
+    <w:multiLevelType w:val="hybridMultilevel"/>
+    <w:tmpl w:val="7A9E9C44"/>
+    <w:lvl w:ilvl="0" w:tplc="08160001">
+      <w:start w:val="1"/>
+      <w:numFmt w:val="bullet"/>
+      <w:lvlText w:val=""/>
+      <w:lvlJc w:val="left"/>
+      <w:pPr>
+        <w:ind w:left="1117" w:hanging="360"/>
+      </w:pPr>
+      <w:rPr>
+        <w:rFonts w:ascii="Symbol" w:hAnsi="Symbol" w:hint="default"/>
+      </w:rPr>
+    </w:lvl>
+    <w:lvl w:ilvl="1" w:tplc="08160003" w:tentative="1">
+      <w:start w:val="1"/>
+      <w:numFmt w:val="bullet"/>
+      <w:lvlText w:val="o"/>
+      <w:lvlJc w:val="left"/>
+      <w:pPr>
+        <w:ind w:left="1837" w:hanging="360"/>
+      </w:pPr>
+      <w:rPr>
+        <w:rFonts w:ascii="Courier New" w:hAnsi="Courier New" w:cs="Courier New" w:hint="default"/>
+      </w:rPr>
+    </w:lvl>
+    <w:lvl w:ilvl="2" w:tplc="08160005" w:tentative="1">
+      <w:start w:val="1"/>
+      <w:numFmt w:val="bullet"/>
+      <w:lvlText w:val=""/>
+      <w:lvlJc w:val="left"/>
+      <w:pPr>
+        <w:ind w:left="2557" w:hanging="360"/>
+      </w:pPr>
+      <w:rPr>
+        <w:rFonts w:ascii="Wingdings" w:hAnsi="Wingdings" w:hint="default"/>
+      </w:rPr>
+    </w:lvl>
+    <w:lvl w:ilvl="3" w:tplc="08160001" w:tentative="1">
+      <w:start w:val="1"/>
+      <w:numFmt w:val="bullet"/>
+      <w:lvlText w:val=""/>
+      <w:lvlJc w:val="left"/>
+      <w:pPr>
+        <w:ind w:left="3277" w:hanging="360"/>
+      </w:pPr>
+      <w:rPr>
+        <w:rFonts w:ascii="Symbol" w:hAnsi="Symbol" w:hint="default"/>
+      </w:rPr>
+    </w:lvl>
+    <w:lvl w:ilvl="4" w:tplc="08160003" w:tentative="1">
+      <w:start w:val="1"/>
+      <w:numFmt w:val="bullet"/>
+      <w:lvlText w:val="o"/>
+      <w:lvlJc w:val="left"/>
+      <w:pPr>
+        <w:ind w:left="3997" w:hanging="360"/>
+      </w:pPr>
+      <w:rPr>
+        <w:rFonts w:ascii="Courier New" w:hAnsi="Courier New" w:cs="Courier New" w:hint="default"/>
+      </w:rPr>
+    </w:lvl>
+    <w:lvl w:ilvl="5" w:tplc="08160005" w:tentative="1">
+      <w:start w:val="1"/>
+      <w:numFmt w:val="bullet"/>
+      <w:lvlText w:val=""/>
+      <w:lvlJc w:val="left"/>
+      <w:pPr>
+        <w:ind w:left="4717" w:hanging="360"/>
+      </w:pPr>
+      <w:rPr>
+        <w:rFonts w:ascii="Wingdings" w:hAnsi="Wingdings" w:hint="default"/>
+      </w:rPr>
+    </w:lvl>
+    <w:lvl w:ilvl="6" w:tplc="08160001" w:tentative="1">
+      <w:start w:val="1"/>
+      <w:numFmt w:val="bullet"/>
+      <w:lvlText w:val=""/>
+      <w:lvlJc w:val="left"/>
+      <w:pPr>
+        <w:ind w:left="5437" w:hanging="360"/>
+      </w:pPr>
+      <w:rPr>
+        <w:rFonts w:ascii="Symbol" w:hAnsi="Symbol" w:hint="default"/>
+      </w:rPr>
+    </w:lvl>
+    <w:lvl w:ilvl="7" w:tplc="08160003" w:tentative="1">
+      <w:start w:val="1"/>
+      <w:numFmt w:val="bullet"/>
+      <w:lvlText w:val="o"/>
+      <w:lvlJc w:val="left"/>
+      <w:pPr>
+        <w:ind w:left="6157" w:hanging="360"/>
+      </w:pPr>
+      <w:rPr>
+        <w:rFonts w:ascii="Courier New" w:hAnsi="Courier New" w:cs="Courier New" w:hint="default"/>
+      </w:rPr>
+    </w:lvl>
+    <w:lvl w:ilvl="8" w:tplc="08160005" w:tentative="1">
+      <w:start w:val="1"/>
+      <w:numFmt w:val="bullet"/>
+      <w:lvlText w:val=""/>
+      <w:lvlJc w:val="left"/>
+      <w:pPr>
+        <w:ind w:left="6877" w:hanging="360"/>
+      </w:pPr>
+      <w:rPr>
+        <w:rFonts w:ascii="Wingdings" w:hAnsi="Wingdings" w:hint="default"/>
+      </w:rPr>
+    </w:lvl>
+  </w:abstractNum>
+  <w:abstractNum w:abstractNumId="10" w15:restartNumberingAfterBreak="0">
     <w:nsid w:val="38D33323"/>
     <w:multiLevelType w:val="multilevel"/>
     <w:tmpl w:val="2BDAC150"/>
@@ -16651,7 +17210,7 @@
       </w:rPr>
     </w:lvl>
   </w:abstractNum>
-  <w:abstractNum w:abstractNumId="10" w15:restartNumberingAfterBreak="0">
+  <w:abstractNum w:abstractNumId="11" w15:restartNumberingAfterBreak="0">
     <w:nsid w:val="3A2F522A"/>
     <w:multiLevelType w:val="hybridMultilevel"/>
     <w:tmpl w:val="D35CED3C"/>
@@ -16764,7 +17323,7 @@
       </w:rPr>
     </w:lvl>
   </w:abstractNum>
-  <w:abstractNum w:abstractNumId="11" w15:restartNumberingAfterBreak="0">
+  <w:abstractNum w:abstractNumId="12" w15:restartNumberingAfterBreak="0">
     <w:nsid w:val="3F630D09"/>
     <w:multiLevelType w:val="hybridMultilevel"/>
     <w:tmpl w:val="13B8FB50"/>
@@ -16877,7 +17436,7 @@
       </w:rPr>
     </w:lvl>
   </w:abstractNum>
-  <w:abstractNum w:abstractNumId="12" w15:restartNumberingAfterBreak="0">
+  <w:abstractNum w:abstractNumId="13" w15:restartNumberingAfterBreak="0">
     <w:nsid w:val="43DE4CAC"/>
     <w:multiLevelType w:val="hybridMultilevel"/>
     <w:tmpl w:val="2924AE6C"/>
@@ -16989,7 +17548,7 @@
       </w:rPr>
     </w:lvl>
   </w:abstractNum>
-  <w:abstractNum w:abstractNumId="13" w15:restartNumberingAfterBreak="0">
+  <w:abstractNum w:abstractNumId="14" w15:restartNumberingAfterBreak="0">
     <w:nsid w:val="48023FDB"/>
     <w:multiLevelType w:val="hybridMultilevel"/>
     <w:tmpl w:val="F6B08190"/>
@@ -17102,7 +17661,7 @@
       </w:rPr>
     </w:lvl>
   </w:abstractNum>
-  <w:abstractNum w:abstractNumId="14" w15:restartNumberingAfterBreak="0">
+  <w:abstractNum w:abstractNumId="15" w15:restartNumberingAfterBreak="0">
     <w:nsid w:val="4BD91A93"/>
     <w:multiLevelType w:val="hybridMultilevel"/>
     <w:tmpl w:val="4894E924"/>
@@ -17215,7 +17774,7 @@
       </w:rPr>
     </w:lvl>
   </w:abstractNum>
-  <w:abstractNum w:abstractNumId="15" w15:restartNumberingAfterBreak="0">
+  <w:abstractNum w:abstractNumId="16" w15:restartNumberingAfterBreak="0">
     <w:nsid w:val="4C940784"/>
     <w:multiLevelType w:val="hybridMultilevel"/>
     <w:tmpl w:val="EF6497FA"/>
@@ -17328,7 +17887,7 @@
       </w:rPr>
     </w:lvl>
   </w:abstractNum>
-  <w:abstractNum w:abstractNumId="16" w15:restartNumberingAfterBreak="0">
+  <w:abstractNum w:abstractNumId="17" w15:restartNumberingAfterBreak="0">
     <w:nsid w:val="637D1015"/>
     <w:multiLevelType w:val="hybridMultilevel"/>
     <w:tmpl w:val="54362164"/>
@@ -17442,10 +18001,10 @@
     </w:lvl>
   </w:abstractNum>
   <w:num w:numId="1" w16cid:durableId="1507207801">
-    <w:abstractNumId w:val="9"/>
+    <w:abstractNumId w:val="10"/>
   </w:num>
   <w:num w:numId="2" w16cid:durableId="1515264129">
-    <w:abstractNumId w:val="14"/>
+    <w:abstractNumId w:val="15"/>
   </w:num>
   <w:num w:numId="3" w16cid:durableId="751241259">
     <w:abstractNumId w:val="7"/>
@@ -17457,7 +18016,7 @@
     <w:abstractNumId w:val="5"/>
   </w:num>
   <w:num w:numId="6" w16cid:durableId="811869125">
-    <w:abstractNumId w:val="16"/>
+    <w:abstractNumId w:val="17"/>
   </w:num>
   <w:num w:numId="7" w16cid:durableId="1777486234">
     <w:abstractNumId w:val="8"/>
@@ -17466,31 +18025,34 @@
     <w:abstractNumId w:val="1"/>
   </w:num>
   <w:num w:numId="9" w16cid:durableId="790905850">
-    <w:abstractNumId w:val="12"/>
+    <w:abstractNumId w:val="13"/>
   </w:num>
   <w:num w:numId="10" w16cid:durableId="1569150928">
     <w:abstractNumId w:val="0"/>
   </w:num>
   <w:num w:numId="11" w16cid:durableId="394359790">
-    <w:abstractNumId w:val="15"/>
+    <w:abstractNumId w:val="16"/>
   </w:num>
   <w:num w:numId="12" w16cid:durableId="1096051095">
     <w:abstractNumId w:val="4"/>
   </w:num>
   <w:num w:numId="13" w16cid:durableId="2015840795">
-    <w:abstractNumId w:val="11"/>
+    <w:abstractNumId w:val="12"/>
   </w:num>
   <w:num w:numId="14" w16cid:durableId="642006307">
-    <w:abstractNumId w:val="10"/>
+    <w:abstractNumId w:val="11"/>
   </w:num>
   <w:num w:numId="15" w16cid:durableId="1586575393">
     <w:abstractNumId w:val="3"/>
   </w:num>
   <w:num w:numId="16" w16cid:durableId="66658214">
-    <w:abstractNumId w:val="13"/>
+    <w:abstractNumId w:val="14"/>
   </w:num>
   <w:num w:numId="17" w16cid:durableId="1846362683">
     <w:abstractNumId w:val="6"/>
+  </w:num>
+  <w:num w:numId="18" w16cid:durableId="925653082">
+    <w:abstractNumId w:val="9"/>
   </w:num>
   <w:numIdMacAtCleanup w:val="14"/>
 </w:numbering>

</xml_diff>

<commit_message>
Finalização dos capitulos das configurações de utilizador e dos cursos
</commit_message>
<xml_diff>
--- a/Docs/Relatório_Projeto_Final_v2.docx
+++ b/Docs/Relatório_Projeto_Final_v2.docx
@@ -688,7 +688,7 @@
         </w:numPr>
         <w:ind w:left="360"/>
       </w:pPr>
-      <w:bookmarkStart w:id="4" w:name="_Toc108106181"/>
+      <w:bookmarkStart w:id="4" w:name="_Toc108189765"/>
       <w:r>
         <w:lastRenderedPageBreak/>
         <w:t>Dedicatória</w:t>
@@ -798,7 +798,7 @@
         <w:ind w:left="360"/>
       </w:pPr>
       <w:bookmarkStart w:id="5" w:name="_Toc530601443"/>
-      <w:bookmarkStart w:id="6" w:name="_Toc108106182"/>
+      <w:bookmarkStart w:id="6" w:name="_Toc108189766"/>
       <w:r>
         <w:lastRenderedPageBreak/>
         <w:t>Agradecimentos</w:t>
@@ -876,7 +876,7 @@
       <w:bookmarkStart w:id="7" w:name="_Toc357152316"/>
       <w:bookmarkStart w:id="8" w:name="_Toc357154523"/>
       <w:bookmarkStart w:id="9" w:name="_Toc530601444"/>
-      <w:bookmarkStart w:id="10" w:name="_Toc108106183"/>
+      <w:bookmarkStart w:id="10" w:name="_Toc108189767"/>
       <w:r>
         <w:lastRenderedPageBreak/>
         <w:t>Resumo</w:t>
@@ -1043,7 +1043,7 @@
       <w:bookmarkStart w:id="11" w:name="_Toc357152317"/>
       <w:bookmarkStart w:id="12" w:name="_Toc357154524"/>
       <w:bookmarkStart w:id="13" w:name="_Toc530601445"/>
-      <w:bookmarkStart w:id="14" w:name="_Toc108106184"/>
+      <w:bookmarkStart w:id="14" w:name="_Toc108189768"/>
       <w:r>
         <w:rPr>
           <w:lang w:val="en-GB"/>
@@ -1104,7 +1104,23 @@
           <w:color w:val="FF0000"/>
           <w:lang w:val="en-GB"/>
         </w:rPr>
-        <w:t>The abstract should always start in an odd page. If the length is a multiple of two, the text should be adjusted in order to the next section start also in an odd page. The abstract should end with a list of keywords.</w:t>
+        <w:t xml:space="preserve">The abstract should always start in an odd page. If the length is a multiple of two, the text should be adjusted </w:t>
+      </w:r>
+      <w:proofErr w:type="gramStart"/>
+      <w:r>
+        <w:rPr>
+          <w:color w:val="FF0000"/>
+          <w:lang w:val="en-GB"/>
+        </w:rPr>
+        <w:t>in order to</w:t>
+      </w:r>
+      <w:proofErr w:type="gramEnd"/>
+      <w:r>
+        <w:rPr>
+          <w:color w:val="FF0000"/>
+          <w:lang w:val="en-GB"/>
+        </w:rPr>
+        <w:t xml:space="preserve"> the next section start also in an odd page. The abstract should end with a list of keywords.</w:t>
       </w:r>
     </w:p>
     <w:p>
@@ -1311,7 +1327,7 @@
         </w:rPr>
         <w:fldChar w:fldCharType="separate"/>
       </w:r>
-      <w:hyperlink w:anchor="_Toc108106181" w:history="1">
+      <w:hyperlink w:anchor="_Toc108189765" w:history="1">
         <w:r>
           <w:rPr>
             <w:rStyle w:val="Hiperligao"/>
@@ -1338,7 +1354,7 @@
             <w:noProof/>
             <w:webHidden/>
           </w:rPr>
-          <w:instrText xml:space="preserve"> PAGEREF _Toc108106181 \h </w:instrText>
+          <w:instrText xml:space="preserve"> PAGEREF _Toc108189765 \h </w:instrText>
         </w:r>
         <w:r>
           <w:rPr>
@@ -1382,7 +1398,7 @@
           <w:lang w:eastAsia="pt-PT"/>
         </w:rPr>
       </w:pPr>
-      <w:hyperlink w:anchor="_Toc108106182" w:history="1">
+      <w:hyperlink w:anchor="_Toc108189766" w:history="1">
         <w:r>
           <w:rPr>
             <w:rStyle w:val="Hiperligao"/>
@@ -1409,7 +1425,7 @@
             <w:noProof/>
             <w:webHidden/>
           </w:rPr>
-          <w:instrText xml:space="preserve"> PAGEREF _Toc108106182 \h </w:instrText>
+          <w:instrText xml:space="preserve"> PAGEREF _Toc108189766 \h </w:instrText>
         </w:r>
         <w:r>
           <w:rPr>
@@ -1453,7 +1469,7 @@
           <w:lang w:eastAsia="pt-PT"/>
         </w:rPr>
       </w:pPr>
-      <w:hyperlink w:anchor="_Toc108106183" w:history="1">
+      <w:hyperlink w:anchor="_Toc108189767" w:history="1">
         <w:r>
           <w:rPr>
             <w:rStyle w:val="Hiperligao"/>
@@ -1480,7 +1496,7 @@
             <w:noProof/>
             <w:webHidden/>
           </w:rPr>
-          <w:instrText xml:space="preserve"> PAGEREF _Toc108106183 \h </w:instrText>
+          <w:instrText xml:space="preserve"> PAGEREF _Toc108189767 \h </w:instrText>
         </w:r>
         <w:r>
           <w:rPr>
@@ -1524,7 +1540,7 @@
           <w:lang w:eastAsia="pt-PT"/>
         </w:rPr>
       </w:pPr>
-      <w:hyperlink w:anchor="_Toc108106184" w:history="1">
+      <w:hyperlink w:anchor="_Toc108189768" w:history="1">
         <w:r>
           <w:rPr>
             <w:rStyle w:val="Hiperligao"/>
@@ -1552,7 +1568,7 @@
             <w:noProof/>
             <w:webHidden/>
           </w:rPr>
-          <w:instrText xml:space="preserve"> PAGEREF _Toc108106184 \h </w:instrText>
+          <w:instrText xml:space="preserve"> PAGEREF _Toc108189768 \h </w:instrText>
         </w:r>
         <w:r>
           <w:rPr>
@@ -1596,7 +1612,7 @@
           <w:lang w:eastAsia="pt-PT"/>
         </w:rPr>
       </w:pPr>
-      <w:hyperlink w:anchor="_Toc108106185" w:history="1">
+      <w:hyperlink w:anchor="_Toc108189769" w:history="1">
         <w:r>
           <w:rPr>
             <w:rStyle w:val="Hiperligao"/>
@@ -1623,7 +1639,7 @@
             <w:noProof/>
             <w:webHidden/>
           </w:rPr>
-          <w:instrText xml:space="preserve"> PAGEREF _Toc108106185 \h </w:instrText>
+          <w:instrText xml:space="preserve"> PAGEREF _Toc108189769 \h </w:instrText>
         </w:r>
         <w:r>
           <w:rPr>
@@ -1667,7 +1683,7 @@
           <w:lang w:eastAsia="pt-PT"/>
         </w:rPr>
       </w:pPr>
-      <w:hyperlink w:anchor="_Toc108106186" w:history="1">
+      <w:hyperlink w:anchor="_Toc108189770" w:history="1">
         <w:r>
           <w:rPr>
             <w:rStyle w:val="Hiperligao"/>
@@ -1694,7 +1710,7 @@
             <w:noProof/>
             <w:webHidden/>
           </w:rPr>
-          <w:instrText xml:space="preserve"> PAGEREF _Toc108106186 \h </w:instrText>
+          <w:instrText xml:space="preserve"> PAGEREF _Toc108189770 \h </w:instrText>
         </w:r>
         <w:r>
           <w:rPr>
@@ -1738,7 +1754,7 @@
           <w:lang w:eastAsia="pt-PT"/>
         </w:rPr>
       </w:pPr>
-      <w:hyperlink w:anchor="_Toc108106187" w:history="1">
+      <w:hyperlink w:anchor="_Toc108189771" w:history="1">
         <w:r>
           <w:rPr>
             <w:rStyle w:val="Hiperligao"/>
@@ -1765,7 +1781,7 @@
             <w:noProof/>
             <w:webHidden/>
           </w:rPr>
-          <w:instrText xml:space="preserve"> PAGEREF _Toc108106187 \h </w:instrText>
+          <w:instrText xml:space="preserve"> PAGEREF _Toc108189771 \h </w:instrText>
         </w:r>
         <w:r>
           <w:rPr>
@@ -1812,7 +1828,7 @@
           <w:lang w:eastAsia="pt-PT"/>
         </w:rPr>
       </w:pPr>
-      <w:hyperlink w:anchor="_Toc108106188" w:history="1">
+      <w:hyperlink w:anchor="_Toc108189772" w:history="1">
         <w:r>
           <w:rPr>
             <w:rStyle w:val="Hiperligao"/>
@@ -1864,7 +1880,7 @@
             <w:noProof/>
             <w:webHidden/>
           </w:rPr>
-          <w:instrText xml:space="preserve"> PAGEREF _Toc108106188 \h </w:instrText>
+          <w:instrText xml:space="preserve"> PAGEREF _Toc108189772 \h </w:instrText>
         </w:r>
         <w:r>
           <w:rPr>
@@ -1911,7 +1927,7 @@
           <w:lang w:eastAsia="pt-PT"/>
         </w:rPr>
       </w:pPr>
-      <w:hyperlink w:anchor="_Toc108106189" w:history="1">
+      <w:hyperlink w:anchor="_Toc108189773" w:history="1">
         <w:r>
           <w:rPr>
             <w:rStyle w:val="Hiperligao"/>
@@ -1963,7 +1979,7 @@
             <w:noProof/>
             <w:webHidden/>
           </w:rPr>
-          <w:instrText xml:space="preserve"> PAGEREF _Toc108106189 \h </w:instrText>
+          <w:instrText xml:space="preserve"> PAGEREF _Toc108189773 \h </w:instrText>
         </w:r>
         <w:r>
           <w:rPr>
@@ -2010,7 +2026,7 @@
           <w:lang w:eastAsia="pt-PT"/>
         </w:rPr>
       </w:pPr>
-      <w:hyperlink w:anchor="_Toc108106190" w:history="1">
+      <w:hyperlink w:anchor="_Toc108189774" w:history="1">
         <w:r>
           <w:rPr>
             <w:rStyle w:val="Hiperligao"/>
@@ -2062,7 +2078,7 @@
             <w:noProof/>
             <w:webHidden/>
           </w:rPr>
-          <w:instrText xml:space="preserve"> PAGEREF _Toc108106190 \h </w:instrText>
+          <w:instrText xml:space="preserve"> PAGEREF _Toc108189774 \h </w:instrText>
         </w:r>
         <w:r>
           <w:rPr>
@@ -2110,7 +2126,7 @@
           <w:lang w:eastAsia="pt-PT"/>
         </w:rPr>
       </w:pPr>
-      <w:hyperlink w:anchor="_Toc108106191" w:history="1">
+      <w:hyperlink w:anchor="_Toc108189775" w:history="1">
         <w:r>
           <w:rPr>
             <w:rStyle w:val="Hiperligao"/>
@@ -2156,7 +2172,7 @@
             <w:noProof/>
             <w:webHidden/>
           </w:rPr>
-          <w:instrText xml:space="preserve"> PAGEREF _Toc108106191 \h </w:instrText>
+          <w:instrText xml:space="preserve"> PAGEREF _Toc108189775 \h </w:instrText>
         </w:r>
         <w:r>
           <w:rPr>
@@ -2203,7 +2219,7 @@
           <w:lang w:eastAsia="pt-PT"/>
         </w:rPr>
       </w:pPr>
-      <w:hyperlink w:anchor="_Toc108106192" w:history="1">
+      <w:hyperlink w:anchor="_Toc108189776" w:history="1">
         <w:r>
           <w:rPr>
             <w:rStyle w:val="Hiperligao"/>
@@ -2255,7 +2271,7 @@
             <w:noProof/>
             <w:webHidden/>
           </w:rPr>
-          <w:instrText xml:space="preserve"> PAGEREF _Toc108106192 \h </w:instrText>
+          <w:instrText xml:space="preserve"> PAGEREF _Toc108189776 \h </w:instrText>
         </w:r>
         <w:r>
           <w:rPr>
@@ -2303,7 +2319,7 @@
           <w:lang w:eastAsia="pt-PT"/>
         </w:rPr>
       </w:pPr>
-      <w:hyperlink w:anchor="_Toc108106193" w:history="1">
+      <w:hyperlink w:anchor="_Toc108189777" w:history="1">
         <w:r>
           <w:rPr>
             <w:rStyle w:val="Hiperligao"/>
@@ -2349,7 +2365,7 @@
             <w:noProof/>
             <w:webHidden/>
           </w:rPr>
-          <w:instrText xml:space="preserve"> PAGEREF _Toc108106193 \h </w:instrText>
+          <w:instrText xml:space="preserve"> PAGEREF _Toc108189777 \h </w:instrText>
         </w:r>
         <w:r>
           <w:rPr>
@@ -2397,7 +2413,7 @@
           <w:lang w:eastAsia="pt-PT"/>
         </w:rPr>
       </w:pPr>
-      <w:hyperlink w:anchor="_Toc108106194" w:history="1">
+      <w:hyperlink w:anchor="_Toc108189778" w:history="1">
         <w:r>
           <w:rPr>
             <w:rStyle w:val="Hiperligao"/>
@@ -2443,7 +2459,7 @@
             <w:noProof/>
             <w:webHidden/>
           </w:rPr>
-          <w:instrText xml:space="preserve"> PAGEREF _Toc108106194 \h </w:instrText>
+          <w:instrText xml:space="preserve"> PAGEREF _Toc108189778 \h </w:instrText>
         </w:r>
         <w:r>
           <w:rPr>
@@ -2491,7 +2507,7 @@
           <w:lang w:eastAsia="pt-PT"/>
         </w:rPr>
       </w:pPr>
-      <w:hyperlink w:anchor="_Toc108106195" w:history="1">
+      <w:hyperlink w:anchor="_Toc108189779" w:history="1">
         <w:r>
           <w:rPr>
             <w:rStyle w:val="Hiperligao"/>
@@ -2537,7 +2553,7 @@
             <w:noProof/>
             <w:webHidden/>
           </w:rPr>
-          <w:instrText xml:space="preserve"> PAGEREF _Toc108106195 \h </w:instrText>
+          <w:instrText xml:space="preserve"> PAGEREF _Toc108189779 \h </w:instrText>
         </w:r>
         <w:r>
           <w:rPr>
@@ -2585,7 +2601,7 @@
           <w:lang w:eastAsia="pt-PT"/>
         </w:rPr>
       </w:pPr>
-      <w:hyperlink w:anchor="_Toc108106196" w:history="1">
+      <w:hyperlink w:anchor="_Toc108189780" w:history="1">
         <w:r>
           <w:rPr>
             <w:rStyle w:val="Hiperligao"/>
@@ -2631,7 +2647,7 @@
             <w:noProof/>
             <w:webHidden/>
           </w:rPr>
-          <w:instrText xml:space="preserve"> PAGEREF _Toc108106196 \h </w:instrText>
+          <w:instrText xml:space="preserve"> PAGEREF _Toc108189780 \h </w:instrText>
         </w:r>
         <w:r>
           <w:rPr>
@@ -2678,7 +2694,7 @@
           <w:lang w:eastAsia="pt-PT"/>
         </w:rPr>
       </w:pPr>
-      <w:hyperlink w:anchor="_Toc108106197" w:history="1">
+      <w:hyperlink w:anchor="_Toc108189781" w:history="1">
         <w:r>
           <w:rPr>
             <w:rStyle w:val="Hiperligao"/>
@@ -2730,7 +2746,7 @@
             <w:noProof/>
             <w:webHidden/>
           </w:rPr>
-          <w:instrText xml:space="preserve"> PAGEREF _Toc108106197 \h </w:instrText>
+          <w:instrText xml:space="preserve"> PAGEREF _Toc108189781 \h </w:instrText>
         </w:r>
         <w:r>
           <w:rPr>
@@ -2777,7 +2793,7 @@
           <w:lang w:eastAsia="pt-PT"/>
         </w:rPr>
       </w:pPr>
-      <w:hyperlink w:anchor="_Toc108106198" w:history="1">
+      <w:hyperlink w:anchor="_Toc108189782" w:history="1">
         <w:r>
           <w:rPr>
             <w:rStyle w:val="Hiperligao"/>
@@ -2829,7 +2845,7 @@
             <w:noProof/>
             <w:webHidden/>
           </w:rPr>
-          <w:instrText xml:space="preserve"> PAGEREF _Toc108106198 \h </w:instrText>
+          <w:instrText xml:space="preserve"> PAGEREF _Toc108189782 \h </w:instrText>
         </w:r>
         <w:r>
           <w:rPr>
@@ -2877,7 +2893,7 @@
           <w:lang w:eastAsia="pt-PT"/>
         </w:rPr>
       </w:pPr>
-      <w:hyperlink w:anchor="_Toc108106199" w:history="1">
+      <w:hyperlink w:anchor="_Toc108189783" w:history="1">
         <w:r>
           <w:rPr>
             <w:rStyle w:val="Hiperligao"/>
@@ -2923,7 +2939,7 @@
             <w:noProof/>
             <w:webHidden/>
           </w:rPr>
-          <w:instrText xml:space="preserve"> PAGEREF _Toc108106199 \h </w:instrText>
+          <w:instrText xml:space="preserve"> PAGEREF _Toc108189783 \h </w:instrText>
         </w:r>
         <w:r>
           <w:rPr>
@@ -2971,7 +2987,7 @@
           <w:lang w:eastAsia="pt-PT"/>
         </w:rPr>
       </w:pPr>
-      <w:hyperlink w:anchor="_Toc108106200" w:history="1">
+      <w:hyperlink w:anchor="_Toc108189784" w:history="1">
         <w:r>
           <w:rPr>
             <w:rStyle w:val="Hiperligao"/>
@@ -3017,7 +3033,7 @@
             <w:noProof/>
             <w:webHidden/>
           </w:rPr>
-          <w:instrText xml:space="preserve"> PAGEREF _Toc108106200 \h </w:instrText>
+          <w:instrText xml:space="preserve"> PAGEREF _Toc108189784 \h </w:instrText>
         </w:r>
         <w:r>
           <w:rPr>
@@ -3065,7 +3081,7 @@
           <w:lang w:eastAsia="pt-PT"/>
         </w:rPr>
       </w:pPr>
-      <w:hyperlink w:anchor="_Toc108106201" w:history="1">
+      <w:hyperlink w:anchor="_Toc108189785" w:history="1">
         <w:r>
           <w:rPr>
             <w:rStyle w:val="Hiperligao"/>
@@ -3111,7 +3127,7 @@
             <w:noProof/>
             <w:webHidden/>
           </w:rPr>
-          <w:instrText xml:space="preserve"> PAGEREF _Toc108106201 \h </w:instrText>
+          <w:instrText xml:space="preserve"> PAGEREF _Toc108189785 \h </w:instrText>
         </w:r>
         <w:r>
           <w:rPr>
@@ -3159,7 +3175,7 @@
           <w:lang w:eastAsia="pt-PT"/>
         </w:rPr>
       </w:pPr>
-      <w:hyperlink w:anchor="_Toc108106202" w:history="1">
+      <w:hyperlink w:anchor="_Toc108189786" w:history="1">
         <w:r>
           <w:rPr>
             <w:rStyle w:val="Hiperligao"/>
@@ -3205,7 +3221,7 @@
             <w:noProof/>
             <w:webHidden/>
           </w:rPr>
-          <w:instrText xml:space="preserve"> PAGEREF _Toc108106202 \h </w:instrText>
+          <w:instrText xml:space="preserve"> PAGEREF _Toc108189786 \h </w:instrText>
         </w:r>
         <w:r>
           <w:rPr>
@@ -3253,7 +3269,7 @@
           <w:lang w:eastAsia="pt-PT"/>
         </w:rPr>
       </w:pPr>
-      <w:hyperlink w:anchor="_Toc108106203" w:history="1">
+      <w:hyperlink w:anchor="_Toc108189787" w:history="1">
         <w:r>
           <w:rPr>
             <w:rStyle w:val="Hiperligao"/>
@@ -3299,7 +3315,7 @@
             <w:noProof/>
             <w:webHidden/>
           </w:rPr>
-          <w:instrText xml:space="preserve"> PAGEREF _Toc108106203 \h </w:instrText>
+          <w:instrText xml:space="preserve"> PAGEREF _Toc108189787 \h </w:instrText>
         </w:r>
         <w:r>
           <w:rPr>
@@ -3347,7 +3363,7 @@
           <w:lang w:eastAsia="pt-PT"/>
         </w:rPr>
       </w:pPr>
-      <w:hyperlink w:anchor="_Toc108106204" w:history="1">
+      <w:hyperlink w:anchor="_Toc108189788" w:history="1">
         <w:r>
           <w:rPr>
             <w:rStyle w:val="Hiperligao"/>
@@ -3393,7 +3409,7 @@
             <w:noProof/>
             <w:webHidden/>
           </w:rPr>
-          <w:instrText xml:space="preserve"> PAGEREF _Toc108106204 \h </w:instrText>
+          <w:instrText xml:space="preserve"> PAGEREF _Toc108189788 \h </w:instrText>
         </w:r>
         <w:r>
           <w:rPr>
@@ -3440,7 +3456,7 @@
           <w:lang w:eastAsia="pt-PT"/>
         </w:rPr>
       </w:pPr>
-      <w:hyperlink w:anchor="_Toc108106205" w:history="1">
+      <w:hyperlink w:anchor="_Toc108189789" w:history="1">
         <w:r>
           <w:rPr>
             <w:rStyle w:val="Hiperligao"/>
@@ -3492,7 +3508,7 @@
             <w:noProof/>
             <w:webHidden/>
           </w:rPr>
-          <w:instrText xml:space="preserve"> PAGEREF _Toc108106205 \h </w:instrText>
+          <w:instrText xml:space="preserve"> PAGEREF _Toc108189789 \h </w:instrText>
         </w:r>
         <w:r>
           <w:rPr>
@@ -3540,7 +3556,7 @@
           <w:lang w:eastAsia="pt-PT"/>
         </w:rPr>
       </w:pPr>
-      <w:hyperlink w:anchor="_Toc108106206" w:history="1">
+      <w:hyperlink w:anchor="_Toc108189790" w:history="1">
         <w:r>
           <w:rPr>
             <w:rStyle w:val="Hiperligao"/>
@@ -3586,7 +3602,7 @@
             <w:noProof/>
             <w:webHidden/>
           </w:rPr>
-          <w:instrText xml:space="preserve"> PAGEREF _Toc108106206 \h </w:instrText>
+          <w:instrText xml:space="preserve"> PAGEREF _Toc108189790 \h </w:instrText>
         </w:r>
         <w:r>
           <w:rPr>
@@ -3634,7 +3650,7 @@
           <w:lang w:eastAsia="pt-PT"/>
         </w:rPr>
       </w:pPr>
-      <w:hyperlink w:anchor="_Toc108106207" w:history="1">
+      <w:hyperlink w:anchor="_Toc108189791" w:history="1">
         <w:r>
           <w:rPr>
             <w:rStyle w:val="Hiperligao"/>
@@ -3680,7 +3696,7 @@
             <w:noProof/>
             <w:webHidden/>
           </w:rPr>
-          <w:instrText xml:space="preserve"> PAGEREF _Toc108106207 \h </w:instrText>
+          <w:instrText xml:space="preserve"> PAGEREF _Toc108189791 \h </w:instrText>
         </w:r>
         <w:r>
           <w:rPr>
@@ -3726,7 +3742,7 @@
           <w:lang w:eastAsia="pt-PT"/>
         </w:rPr>
       </w:pPr>
-      <w:hyperlink w:anchor="_Toc108106208" w:history="1">
+      <w:hyperlink w:anchor="_Toc108189792" w:history="1">
         <w:r>
           <w:rPr>
             <w:rStyle w:val="Hiperligao"/>
@@ -3770,7 +3786,7 @@
             <w:noProof/>
             <w:webHidden/>
           </w:rPr>
-          <w:instrText xml:space="preserve"> PAGEREF _Toc108106208 \h </w:instrText>
+          <w:instrText xml:space="preserve"> PAGEREF _Toc108189792 \h </w:instrText>
         </w:r>
         <w:r>
           <w:rPr>
@@ -3816,7 +3832,7 @@
           <w:lang w:eastAsia="pt-PT"/>
         </w:rPr>
       </w:pPr>
-      <w:hyperlink w:anchor="_Toc108106209" w:history="1">
+      <w:hyperlink w:anchor="_Toc108189793" w:history="1">
         <w:r>
           <w:rPr>
             <w:rStyle w:val="Hiperligao"/>
@@ -3860,7 +3876,7 @@
             <w:noProof/>
             <w:webHidden/>
           </w:rPr>
-          <w:instrText xml:space="preserve"> PAGEREF _Toc108106209 \h </w:instrText>
+          <w:instrText xml:space="preserve"> PAGEREF _Toc108189793 \h </w:instrText>
         </w:r>
         <w:r>
           <w:rPr>
@@ -3906,7 +3922,7 @@
           <w:lang w:eastAsia="pt-PT"/>
         </w:rPr>
       </w:pPr>
-      <w:hyperlink w:anchor="_Toc108106210" w:history="1">
+      <w:hyperlink w:anchor="_Toc108189794" w:history="1">
         <w:r>
           <w:rPr>
             <w:rStyle w:val="Hiperligao"/>
@@ -3950,7 +3966,7 @@
             <w:noProof/>
             <w:webHidden/>
           </w:rPr>
-          <w:instrText xml:space="preserve"> PAGEREF _Toc108106210 \h </w:instrText>
+          <w:instrText xml:space="preserve"> PAGEREF _Toc108189794 \h </w:instrText>
         </w:r>
         <w:r>
           <w:rPr>
@@ -3996,7 +4012,7 @@
           <w:lang w:eastAsia="pt-PT"/>
         </w:rPr>
       </w:pPr>
-      <w:hyperlink w:anchor="_Toc108106211" w:history="1">
+      <w:hyperlink w:anchor="_Toc108189795" w:history="1">
         <w:r>
           <w:rPr>
             <w:rStyle w:val="Hiperligao"/>
@@ -4040,7 +4056,7 @@
             <w:noProof/>
             <w:webHidden/>
           </w:rPr>
-          <w:instrText xml:space="preserve"> PAGEREF _Toc108106211 \h </w:instrText>
+          <w:instrText xml:space="preserve"> PAGEREF _Toc108189795 \h </w:instrText>
         </w:r>
         <w:r>
           <w:rPr>
@@ -4086,7 +4102,7 @@
           <w:lang w:eastAsia="pt-PT"/>
         </w:rPr>
       </w:pPr>
-      <w:hyperlink w:anchor="_Toc108106212" w:history="1">
+      <w:hyperlink w:anchor="_Toc108189796" w:history="1">
         <w:r>
           <w:rPr>
             <w:rStyle w:val="Hiperligao"/>
@@ -4130,7 +4146,7 @@
             <w:noProof/>
             <w:webHidden/>
           </w:rPr>
-          <w:instrText xml:space="preserve"> PAGEREF _Toc108106212 \h </w:instrText>
+          <w:instrText xml:space="preserve"> PAGEREF _Toc108189796 \h </w:instrText>
         </w:r>
         <w:r>
           <w:rPr>
@@ -4176,7 +4192,7 @@
           <w:lang w:eastAsia="pt-PT"/>
         </w:rPr>
       </w:pPr>
-      <w:hyperlink w:anchor="_Toc108106213" w:history="1">
+      <w:hyperlink w:anchor="_Toc108189797" w:history="1">
         <w:r>
           <w:rPr>
             <w:rStyle w:val="Hiperligao"/>
@@ -4220,7 +4236,7 @@
             <w:noProof/>
             <w:webHidden/>
           </w:rPr>
-          <w:instrText xml:space="preserve"> PAGEREF _Toc108106213 \h </w:instrText>
+          <w:instrText xml:space="preserve"> PAGEREF _Toc108189797 \h </w:instrText>
         </w:r>
         <w:r>
           <w:rPr>
@@ -4266,7 +4282,7 @@
           <w:lang w:eastAsia="pt-PT"/>
         </w:rPr>
       </w:pPr>
-      <w:hyperlink w:anchor="_Toc108106214" w:history="1">
+      <w:hyperlink w:anchor="_Toc108189798" w:history="1">
         <w:r>
           <w:rPr>
             <w:rStyle w:val="Hiperligao"/>
@@ -4310,7 +4326,7 @@
             <w:noProof/>
             <w:webHidden/>
           </w:rPr>
-          <w:instrText xml:space="preserve"> PAGEREF _Toc108106214 \h </w:instrText>
+          <w:instrText xml:space="preserve"> PAGEREF _Toc108189798 \h </w:instrText>
         </w:r>
         <w:r>
           <w:rPr>
@@ -4331,6 +4347,194 @@
             <w:webHidden/>
           </w:rPr>
           <w:t>33</w:t>
+        </w:r>
+        <w:r>
+          <w:rPr>
+            <w:noProof/>
+            <w:webHidden/>
+          </w:rPr>
+          <w:fldChar w:fldCharType="end"/>
+        </w:r>
+      </w:hyperlink>
+    </w:p>
+    <w:p>
+      <w:pPr>
+        <w:pStyle w:val="ndice2"/>
+        <w:tabs>
+          <w:tab w:val="left" w:pos="1200"/>
+          <w:tab w:val="right" w:leader="dot" w:pos="8777"/>
+        </w:tabs>
+        <w:rPr>
+          <w:rFonts w:asciiTheme="minorHAnsi" w:eastAsiaTheme="minorEastAsia" w:hAnsiTheme="minorHAnsi" w:cstheme="minorBidi"/>
+          <w:b w:val="0"/>
+          <w:bCs w:val="0"/>
+          <w:noProof/>
+          <w:sz w:val="22"/>
+          <w:szCs w:val="22"/>
+          <w:lang w:eastAsia="pt-PT"/>
+        </w:rPr>
+      </w:pPr>
+      <w:hyperlink w:anchor="_Toc108189799" w:history="1">
+        <w:r>
+          <w:rPr>
+            <w:rStyle w:val="Hiperligao"/>
+            <w:noProof/>
+          </w:rPr>
+          <w:t>7.3.</w:t>
+        </w:r>
+        <w:r>
+          <w:rPr>
+            <w:rFonts w:asciiTheme="minorHAnsi" w:eastAsiaTheme="minorEastAsia" w:hAnsiTheme="minorHAnsi" w:cstheme="minorBidi"/>
+            <w:b w:val="0"/>
+            <w:bCs w:val="0"/>
+            <w:noProof/>
+            <w:sz w:val="22"/>
+            <w:szCs w:val="22"/>
+            <w:lang w:eastAsia="pt-PT"/>
+          </w:rPr>
+          <w:tab/>
+        </w:r>
+        <w:r>
+          <w:rPr>
+            <w:rStyle w:val="Hiperligao"/>
+            <w:noProof/>
+          </w:rPr>
+          <w:t>Cursos</w:t>
+        </w:r>
+        <w:r>
+          <w:rPr>
+            <w:noProof/>
+            <w:webHidden/>
+          </w:rPr>
+          <w:tab/>
+        </w:r>
+        <w:r>
+          <w:rPr>
+            <w:noProof/>
+            <w:webHidden/>
+          </w:rPr>
+          <w:fldChar w:fldCharType="begin"/>
+        </w:r>
+        <w:r>
+          <w:rPr>
+            <w:noProof/>
+            <w:webHidden/>
+          </w:rPr>
+          <w:instrText xml:space="preserve"> PAGEREF _Toc108189799 \h </w:instrText>
+        </w:r>
+        <w:r>
+          <w:rPr>
+            <w:noProof/>
+            <w:webHidden/>
+          </w:rPr>
+        </w:r>
+        <w:r>
+          <w:rPr>
+            <w:noProof/>
+            <w:webHidden/>
+          </w:rPr>
+          <w:fldChar w:fldCharType="separate"/>
+        </w:r>
+        <w:r>
+          <w:rPr>
+            <w:noProof/>
+            <w:webHidden/>
+          </w:rPr>
+          <w:t>34</w:t>
+        </w:r>
+        <w:r>
+          <w:rPr>
+            <w:noProof/>
+            <w:webHidden/>
+          </w:rPr>
+          <w:fldChar w:fldCharType="end"/>
+        </w:r>
+      </w:hyperlink>
+    </w:p>
+    <w:p>
+      <w:pPr>
+        <w:pStyle w:val="ndice2"/>
+        <w:tabs>
+          <w:tab w:val="left" w:pos="1200"/>
+          <w:tab w:val="right" w:leader="dot" w:pos="8777"/>
+        </w:tabs>
+        <w:rPr>
+          <w:rFonts w:asciiTheme="minorHAnsi" w:eastAsiaTheme="minorEastAsia" w:hAnsiTheme="minorHAnsi" w:cstheme="minorBidi"/>
+          <w:b w:val="0"/>
+          <w:bCs w:val="0"/>
+          <w:noProof/>
+          <w:sz w:val="22"/>
+          <w:szCs w:val="22"/>
+          <w:lang w:eastAsia="pt-PT"/>
+        </w:rPr>
+      </w:pPr>
+      <w:hyperlink w:anchor="_Toc108189800" w:history="1">
+        <w:r>
+          <w:rPr>
+            <w:rStyle w:val="Hiperligao"/>
+            <w:noProof/>
+          </w:rPr>
+          <w:t>7.4.</w:t>
+        </w:r>
+        <w:r>
+          <w:rPr>
+            <w:rFonts w:asciiTheme="minorHAnsi" w:eastAsiaTheme="minorEastAsia" w:hAnsiTheme="minorHAnsi" w:cstheme="minorBidi"/>
+            <w:b w:val="0"/>
+            <w:bCs w:val="0"/>
+            <w:noProof/>
+            <w:sz w:val="22"/>
+            <w:szCs w:val="22"/>
+            <w:lang w:eastAsia="pt-PT"/>
+          </w:rPr>
+          <w:tab/>
+        </w:r>
+        <w:r>
+          <w:rPr>
+            <w:rStyle w:val="Hiperligao"/>
+            <w:noProof/>
+          </w:rPr>
+          <w:t>Unidades Curriculares</w:t>
+        </w:r>
+        <w:r>
+          <w:rPr>
+            <w:noProof/>
+            <w:webHidden/>
+          </w:rPr>
+          <w:tab/>
+        </w:r>
+        <w:r>
+          <w:rPr>
+            <w:noProof/>
+            <w:webHidden/>
+          </w:rPr>
+          <w:fldChar w:fldCharType="begin"/>
+        </w:r>
+        <w:r>
+          <w:rPr>
+            <w:noProof/>
+            <w:webHidden/>
+          </w:rPr>
+          <w:instrText xml:space="preserve"> PAGEREF _Toc108189800 \h </w:instrText>
+        </w:r>
+        <w:r>
+          <w:rPr>
+            <w:noProof/>
+            <w:webHidden/>
+          </w:rPr>
+        </w:r>
+        <w:r>
+          <w:rPr>
+            <w:noProof/>
+            <w:webHidden/>
+          </w:rPr>
+          <w:fldChar w:fldCharType="separate"/>
+        </w:r>
+        <w:r>
+          <w:rPr>
+            <w:noProof/>
+            <w:webHidden/>
+          </w:rPr>
+          <w:t>37</w:t>
         </w:r>
         <w:r>
           <w:rPr>
@@ -4357,7 +4561,7 @@
           <w:lang w:eastAsia="pt-PT"/>
         </w:rPr>
       </w:pPr>
-      <w:hyperlink w:anchor="_Toc108106215" w:history="1">
+      <w:hyperlink w:anchor="_Toc108189801" w:history="1">
         <w:r>
           <w:rPr>
             <w:rStyle w:val="Hiperligao"/>
@@ -4409,7 +4613,7 @@
             <w:noProof/>
             <w:webHidden/>
           </w:rPr>
-          <w:instrText xml:space="preserve"> PAGEREF _Toc108106215 \h </w:instrText>
+          <w:instrText xml:space="preserve"> PAGEREF _Toc108189801 \h </w:instrText>
         </w:r>
         <w:r>
           <w:rPr>
@@ -4429,7 +4633,7 @@
             <w:noProof/>
             <w:webHidden/>
           </w:rPr>
-          <w:t>34</w:t>
+          <w:t>38</w:t>
         </w:r>
         <w:r>
           <w:rPr>
@@ -4457,7 +4661,7 @@
           <w:lang w:eastAsia="pt-PT"/>
         </w:rPr>
       </w:pPr>
-      <w:hyperlink w:anchor="_Toc108106216" w:history="1">
+      <w:hyperlink w:anchor="_Toc108189802" w:history="1">
         <w:r>
           <w:rPr>
             <w:rStyle w:val="Hiperligao"/>
@@ -4503,7 +4707,7 @@
             <w:noProof/>
             <w:webHidden/>
           </w:rPr>
-          <w:instrText xml:space="preserve"> PAGEREF _Toc108106216 \h </w:instrText>
+          <w:instrText xml:space="preserve"> PAGEREF _Toc108189802 \h </w:instrText>
         </w:r>
         <w:r>
           <w:rPr>
@@ -4523,7 +4727,7 @@
             <w:noProof/>
             <w:webHidden/>
           </w:rPr>
-          <w:t>34</w:t>
+          <w:t>38</w:t>
         </w:r>
         <w:r>
           <w:rPr>
@@ -4551,7 +4755,7 @@
           <w:lang w:eastAsia="pt-PT"/>
         </w:rPr>
       </w:pPr>
-      <w:hyperlink w:anchor="_Toc108106217" w:history="1">
+      <w:hyperlink w:anchor="_Toc108189803" w:history="1">
         <w:r>
           <w:rPr>
             <w:rStyle w:val="Hiperligao"/>
@@ -4597,7 +4801,7 @@
             <w:noProof/>
             <w:webHidden/>
           </w:rPr>
-          <w:instrText xml:space="preserve"> PAGEREF _Toc108106217 \h </w:instrText>
+          <w:instrText xml:space="preserve"> PAGEREF _Toc108189803 \h </w:instrText>
         </w:r>
         <w:r>
           <w:rPr>
@@ -4617,7 +4821,7 @@
             <w:noProof/>
             <w:webHidden/>
           </w:rPr>
-          <w:t>34</w:t>
+          <w:t>38</w:t>
         </w:r>
         <w:r>
           <w:rPr>
@@ -4645,7 +4849,7 @@
           <w:lang w:eastAsia="pt-PT"/>
         </w:rPr>
       </w:pPr>
-      <w:hyperlink w:anchor="_Toc108106218" w:history="1">
+      <w:hyperlink w:anchor="_Toc108189804" w:history="1">
         <w:r>
           <w:rPr>
             <w:rStyle w:val="Hiperligao"/>
@@ -4700,7 +4904,7 @@
             <w:noProof/>
             <w:webHidden/>
           </w:rPr>
-          <w:instrText xml:space="preserve"> PAGEREF _Toc108106218 \h </w:instrText>
+          <w:instrText xml:space="preserve"> PAGEREF _Toc108189804 \h </w:instrText>
         </w:r>
         <w:r>
           <w:rPr>
@@ -4720,7 +4924,7 @@
             <w:noProof/>
             <w:webHidden/>
           </w:rPr>
-          <w:t>34</w:t>
+          <w:t>38</w:t>
         </w:r>
         <w:r>
           <w:rPr>
@@ -4748,7 +4952,7 @@
           <w:lang w:eastAsia="pt-PT"/>
         </w:rPr>
       </w:pPr>
-      <w:hyperlink w:anchor="_Toc108106219" w:history="1">
+      <w:hyperlink w:anchor="_Toc108189805" w:history="1">
         <w:r>
           <w:rPr>
             <w:rStyle w:val="Hiperligao"/>
@@ -4794,7 +4998,7 @@
             <w:noProof/>
             <w:webHidden/>
           </w:rPr>
-          <w:instrText xml:space="preserve"> PAGEREF _Toc108106219 \h </w:instrText>
+          <w:instrText xml:space="preserve"> PAGEREF _Toc108189805 \h </w:instrText>
         </w:r>
         <w:r>
           <w:rPr>
@@ -4814,7 +5018,7 @@
             <w:noProof/>
             <w:webHidden/>
           </w:rPr>
-          <w:t>34</w:t>
+          <w:t>38</w:t>
         </w:r>
         <w:r>
           <w:rPr>
@@ -4842,7 +5046,7 @@
           <w:lang w:eastAsia="pt-PT"/>
         </w:rPr>
       </w:pPr>
-      <w:hyperlink w:anchor="_Toc108106220" w:history="1">
+      <w:hyperlink w:anchor="_Toc108189806" w:history="1">
         <w:r>
           <w:rPr>
             <w:rStyle w:val="Hiperligao"/>
@@ -4888,7 +5092,7 @@
             <w:noProof/>
             <w:webHidden/>
           </w:rPr>
-          <w:instrText xml:space="preserve"> PAGEREF _Toc108106220 \h </w:instrText>
+          <w:instrText xml:space="preserve"> PAGEREF _Toc108189806 \h </w:instrText>
         </w:r>
         <w:r>
           <w:rPr>
@@ -4908,7 +5112,7 @@
             <w:noProof/>
             <w:webHidden/>
           </w:rPr>
-          <w:t>34</w:t>
+          <w:t>38</w:t>
         </w:r>
         <w:r>
           <w:rPr>
@@ -4936,7 +5140,7 @@
           <w:lang w:eastAsia="pt-PT"/>
         </w:rPr>
       </w:pPr>
-      <w:hyperlink w:anchor="_Toc108106221" w:history="1">
+      <w:hyperlink w:anchor="_Toc108189807" w:history="1">
         <w:r>
           <w:rPr>
             <w:rStyle w:val="Hiperligao"/>
@@ -4982,7 +5186,7 @@
             <w:noProof/>
             <w:webHidden/>
           </w:rPr>
-          <w:instrText xml:space="preserve"> PAGEREF _Toc108106221 \h </w:instrText>
+          <w:instrText xml:space="preserve"> PAGEREF _Toc108189807 \h </w:instrText>
         </w:r>
         <w:r>
           <w:rPr>
@@ -5002,7 +5206,7 @@
             <w:noProof/>
             <w:webHidden/>
           </w:rPr>
-          <w:t>36</w:t>
+          <w:t>40</w:t>
         </w:r>
         <w:r>
           <w:rPr>
@@ -5028,7 +5232,7 @@
           <w:lang w:eastAsia="pt-PT"/>
         </w:rPr>
       </w:pPr>
-      <w:hyperlink w:anchor="_Toc108106222" w:history="1">
+      <w:hyperlink w:anchor="_Toc108189808" w:history="1">
         <w:r>
           <w:rPr>
             <w:rStyle w:val="Hiperligao"/>
@@ -5072,7 +5276,7 @@
             <w:noProof/>
             <w:webHidden/>
           </w:rPr>
-          <w:instrText xml:space="preserve"> PAGEREF _Toc108106222 \h </w:instrText>
+          <w:instrText xml:space="preserve"> PAGEREF _Toc108189808 \h </w:instrText>
         </w:r>
         <w:r>
           <w:rPr>
@@ -5092,7 +5296,7 @@
             <w:noProof/>
             <w:webHidden/>
           </w:rPr>
-          <w:t>36</w:t>
+          <w:t>40</w:t>
         </w:r>
         <w:r>
           <w:rPr>
@@ -5118,7 +5322,7 @@
           <w:lang w:eastAsia="pt-PT"/>
         </w:rPr>
       </w:pPr>
-      <w:hyperlink w:anchor="_Toc108106223" w:history="1">
+      <w:hyperlink w:anchor="_Toc108189809" w:history="1">
         <w:r>
           <w:rPr>
             <w:rStyle w:val="Hiperligao"/>
@@ -5162,7 +5366,7 @@
             <w:noProof/>
             <w:webHidden/>
           </w:rPr>
-          <w:instrText xml:space="preserve"> PAGEREF _Toc108106223 \h </w:instrText>
+          <w:instrText xml:space="preserve"> PAGEREF _Toc108189809 \h </w:instrText>
         </w:r>
         <w:r>
           <w:rPr>
@@ -5182,7 +5386,7 @@
             <w:noProof/>
             <w:webHidden/>
           </w:rPr>
-          <w:t>38</w:t>
+          <w:t>42</w:t>
         </w:r>
         <w:r>
           <w:rPr>
@@ -5209,7 +5413,7 @@
           <w:lang w:eastAsia="pt-PT"/>
         </w:rPr>
       </w:pPr>
-      <w:hyperlink w:anchor="_Toc108106224" w:history="1">
+      <w:hyperlink w:anchor="_Toc108189810" w:history="1">
         <w:r>
           <w:rPr>
             <w:rStyle w:val="Hiperligao"/>
@@ -5261,7 +5465,7 @@
             <w:noProof/>
             <w:webHidden/>
           </w:rPr>
-          <w:instrText xml:space="preserve"> PAGEREF _Toc108106224 \h </w:instrText>
+          <w:instrText xml:space="preserve"> PAGEREF _Toc108189810 \h </w:instrText>
         </w:r>
         <w:r>
           <w:rPr>
@@ -5281,7 +5485,7 @@
             <w:noProof/>
             <w:webHidden/>
           </w:rPr>
-          <w:t>39</w:t>
+          <w:t>43</w:t>
         </w:r>
         <w:r>
           <w:rPr>
@@ -5309,7 +5513,7 @@
           <w:lang w:eastAsia="pt-PT"/>
         </w:rPr>
       </w:pPr>
-      <w:hyperlink w:anchor="_Toc108106225" w:history="1">
+      <w:hyperlink w:anchor="_Toc108189811" w:history="1">
         <w:r>
           <w:rPr>
             <w:rStyle w:val="Hiperligao"/>
@@ -5355,7 +5559,7 @@
             <w:noProof/>
             <w:webHidden/>
           </w:rPr>
-          <w:instrText xml:space="preserve"> PAGEREF _Toc108106225 \h </w:instrText>
+          <w:instrText xml:space="preserve"> PAGEREF _Toc108189811 \h </w:instrText>
         </w:r>
         <w:r>
           <w:rPr>
@@ -5375,7 +5579,7 @@
             <w:noProof/>
             <w:webHidden/>
           </w:rPr>
-          <w:t>41</w:t>
+          <w:t>45</w:t>
         </w:r>
         <w:r>
           <w:rPr>
@@ -5403,7 +5607,7 @@
           <w:lang w:eastAsia="pt-PT"/>
         </w:rPr>
       </w:pPr>
-      <w:hyperlink w:anchor="_Toc108106226" w:history="1">
+      <w:hyperlink w:anchor="_Toc108189812" w:history="1">
         <w:r>
           <w:rPr>
             <w:rStyle w:val="Hiperligao"/>
@@ -5449,7 +5653,7 @@
             <w:noProof/>
             <w:webHidden/>
           </w:rPr>
-          <w:instrText xml:space="preserve"> PAGEREF _Toc108106226 \h </w:instrText>
+          <w:instrText xml:space="preserve"> PAGEREF _Toc108189812 \h </w:instrText>
         </w:r>
         <w:r>
           <w:rPr>
@@ -5469,7 +5673,7 @@
             <w:noProof/>
             <w:webHidden/>
           </w:rPr>
-          <w:t>41</w:t>
+          <w:t>45</w:t>
         </w:r>
         <w:r>
           <w:rPr>
@@ -5495,7 +5699,7 @@
           <w:lang w:eastAsia="pt-PT"/>
         </w:rPr>
       </w:pPr>
-      <w:hyperlink w:anchor="_Toc108106227" w:history="1">
+      <w:hyperlink w:anchor="_Toc108189813" w:history="1">
         <w:r>
           <w:rPr>
             <w:rStyle w:val="Hiperligao"/>
@@ -5539,7 +5743,7 @@
             <w:noProof/>
             <w:webHidden/>
           </w:rPr>
-          <w:instrText xml:space="preserve"> PAGEREF _Toc108106227 \h </w:instrText>
+          <w:instrText xml:space="preserve"> PAGEREF _Toc108189813 \h </w:instrText>
         </w:r>
         <w:r>
           <w:rPr>
@@ -5559,7 +5763,7 @@
             <w:noProof/>
             <w:webHidden/>
           </w:rPr>
-          <w:t>42</w:t>
+          <w:t>46</w:t>
         </w:r>
         <w:r>
           <w:rPr>
@@ -5585,7 +5789,7 @@
           <w:lang w:eastAsia="pt-PT"/>
         </w:rPr>
       </w:pPr>
-      <w:hyperlink w:anchor="_Toc108106228" w:history="1">
+      <w:hyperlink w:anchor="_Toc108189814" w:history="1">
         <w:r>
           <w:rPr>
             <w:rStyle w:val="Hiperligao"/>
@@ -5629,7 +5833,7 @@
             <w:noProof/>
             <w:webHidden/>
           </w:rPr>
-          <w:instrText xml:space="preserve"> PAGEREF _Toc108106228 \h </w:instrText>
+          <w:instrText xml:space="preserve"> PAGEREF _Toc108189814 \h </w:instrText>
         </w:r>
         <w:r>
           <w:rPr>
@@ -5649,7 +5853,7 @@
             <w:noProof/>
             <w:webHidden/>
           </w:rPr>
-          <w:t>42</w:t>
+          <w:t>46</w:t>
         </w:r>
         <w:r>
           <w:rPr>
@@ -5675,7 +5879,7 @@
           <w:lang w:eastAsia="pt-PT"/>
         </w:rPr>
       </w:pPr>
-      <w:hyperlink w:anchor="_Toc108106229" w:history="1">
+      <w:hyperlink w:anchor="_Toc108189815" w:history="1">
         <w:r>
           <w:rPr>
             <w:rStyle w:val="Hiperligao"/>
@@ -5719,7 +5923,7 @@
             <w:noProof/>
             <w:webHidden/>
           </w:rPr>
-          <w:instrText xml:space="preserve"> PAGEREF _Toc108106229 \h </w:instrText>
+          <w:instrText xml:space="preserve"> PAGEREF _Toc108189815 \h </w:instrText>
         </w:r>
         <w:r>
           <w:rPr>
@@ -5739,7 +5943,7 @@
             <w:noProof/>
             <w:webHidden/>
           </w:rPr>
-          <w:t>42</w:t>
+          <w:t>46</w:t>
         </w:r>
         <w:r>
           <w:rPr>
@@ -5767,7 +5971,7 @@
           <w:lang w:eastAsia="pt-PT"/>
         </w:rPr>
       </w:pPr>
-      <w:hyperlink w:anchor="_Toc108106230" w:history="1">
+      <w:hyperlink w:anchor="_Toc108189816" w:history="1">
         <w:r>
           <w:rPr>
             <w:rStyle w:val="Hiperligao"/>
@@ -5813,7 +6017,7 @@
             <w:noProof/>
             <w:webHidden/>
           </w:rPr>
-          <w:instrText xml:space="preserve"> PAGEREF _Toc108106230 \h </w:instrText>
+          <w:instrText xml:space="preserve"> PAGEREF _Toc108189816 \h </w:instrText>
         </w:r>
         <w:r>
           <w:rPr>
@@ -5833,7 +6037,7 @@
             <w:noProof/>
             <w:webHidden/>
           </w:rPr>
-          <w:t>42</w:t>
+          <w:t>46</w:t>
         </w:r>
         <w:r>
           <w:rPr>
@@ -5860,7 +6064,7 @@
           <w:lang w:eastAsia="pt-PT"/>
         </w:rPr>
       </w:pPr>
-      <w:hyperlink w:anchor="_Toc108106231" w:history="1">
+      <w:hyperlink w:anchor="_Toc108189817" w:history="1">
         <w:r>
           <w:rPr>
             <w:rStyle w:val="Hiperligao"/>
@@ -5912,7 +6116,7 @@
             <w:noProof/>
             <w:webHidden/>
           </w:rPr>
-          <w:instrText xml:space="preserve"> PAGEREF _Toc108106231 \h </w:instrText>
+          <w:instrText xml:space="preserve"> PAGEREF _Toc108189817 \h </w:instrText>
         </w:r>
         <w:r>
           <w:rPr>
@@ -5932,7 +6136,7 @@
             <w:noProof/>
             <w:webHidden/>
           </w:rPr>
-          <w:t>43</w:t>
+          <w:t>47</w:t>
         </w:r>
         <w:r>
           <w:rPr>
@@ -5956,7 +6160,7 @@
           <w:lang w:eastAsia="pt-PT"/>
         </w:rPr>
       </w:pPr>
-      <w:hyperlink w:anchor="_Toc108106232" w:history="1">
+      <w:hyperlink w:anchor="_Toc108189818" w:history="1">
         <w:r>
           <w:rPr>
             <w:rStyle w:val="Hiperligao"/>
@@ -5983,7 +6187,7 @@
             <w:noProof/>
             <w:webHidden/>
           </w:rPr>
-          <w:instrText xml:space="preserve"> PAGEREF _Toc108106232 \h </w:instrText>
+          <w:instrText xml:space="preserve"> PAGEREF _Toc108189818 \h </w:instrText>
         </w:r>
         <w:r>
           <w:rPr>
@@ -6003,7 +6207,7 @@
             <w:noProof/>
             <w:webHidden/>
           </w:rPr>
-          <w:t>44</w:t>
+          <w:t>48</w:t>
         </w:r>
         <w:r>
           <w:rPr>
@@ -6027,7 +6231,7 @@
           <w:lang w:eastAsia="pt-PT"/>
         </w:rPr>
       </w:pPr>
-      <w:hyperlink w:anchor="_Toc108106233" w:history="1">
+      <w:hyperlink w:anchor="_Toc108189819" w:history="1">
         <w:r>
           <w:rPr>
             <w:rStyle w:val="Hiperligao"/>
@@ -6054,7 +6258,7 @@
             <w:noProof/>
             <w:webHidden/>
           </w:rPr>
-          <w:instrText xml:space="preserve"> PAGEREF _Toc108106233 \h </w:instrText>
+          <w:instrText xml:space="preserve"> PAGEREF _Toc108189819 \h </w:instrText>
         </w:r>
         <w:r>
           <w:rPr>
@@ -6074,7 +6278,7 @@
             <w:noProof/>
             <w:webHidden/>
           </w:rPr>
-          <w:t>45</w:t>
+          <w:t>49</w:t>
         </w:r>
         <w:r>
           <w:rPr>
@@ -6098,7 +6302,7 @@
           <w:lang w:eastAsia="pt-PT"/>
         </w:rPr>
       </w:pPr>
-      <w:hyperlink w:anchor="_Toc108106234" w:history="1">
+      <w:hyperlink w:anchor="_Toc108189820" w:history="1">
         <w:r>
           <w:rPr>
             <w:rStyle w:val="Hiperligao"/>
@@ -6125,7 +6329,7 @@
             <w:noProof/>
             <w:webHidden/>
           </w:rPr>
-          <w:instrText xml:space="preserve"> PAGEREF _Toc108106234 \h </w:instrText>
+          <w:instrText xml:space="preserve"> PAGEREF _Toc108189820 \h </w:instrText>
         </w:r>
         <w:r>
           <w:rPr>
@@ -6145,7 +6349,7 @@
             <w:noProof/>
             <w:webHidden/>
           </w:rPr>
-          <w:t>46</w:t>
+          <w:t>50</w:t>
         </w:r>
         <w:r>
           <w:rPr>
@@ -6204,7 +6408,7 @@
       <w:bookmarkStart w:id="15" w:name="_Toc357152318"/>
       <w:bookmarkStart w:id="16" w:name="_Toc357154525"/>
       <w:bookmarkStart w:id="17" w:name="_Toc530601446"/>
-      <w:bookmarkStart w:id="18" w:name="_Toc108106185"/>
+      <w:bookmarkStart w:id="18" w:name="_Toc108189769"/>
       <w:r>
         <w:lastRenderedPageBreak/>
         <w:t>Lista de F</w:t>
@@ -6468,7 +6672,7 @@
       <w:bookmarkStart w:id="19" w:name="_Toc357152319"/>
       <w:bookmarkStart w:id="20" w:name="_Toc357154526"/>
       <w:bookmarkStart w:id="21" w:name="_Toc530601447"/>
-      <w:bookmarkStart w:id="22" w:name="_Toc108106186"/>
+      <w:bookmarkStart w:id="22" w:name="_Toc108189770"/>
       <w:r>
         <w:lastRenderedPageBreak/>
         <w:t>Lista de tabe</w:t>
@@ -6621,7 +6825,7 @@
       <w:bookmarkStart w:id="23" w:name="_Toc357152320"/>
       <w:bookmarkStart w:id="24" w:name="_Toc357154527"/>
       <w:bookmarkStart w:id="25" w:name="_Toc530601448"/>
-      <w:bookmarkStart w:id="26" w:name="_Toc108106187"/>
+      <w:bookmarkStart w:id="26" w:name="_Toc108189771"/>
       <w:r>
         <w:lastRenderedPageBreak/>
         <w:t>Lista de siglas</w:t>
@@ -7038,7 +7242,7 @@
       <w:pPr>
         <w:pStyle w:val="Ttulo1"/>
       </w:pPr>
-      <w:bookmarkStart w:id="27" w:name="_Toc108106188"/>
+      <w:bookmarkStart w:id="27" w:name="_Toc108189772"/>
       <w:r>
         <w:lastRenderedPageBreak/>
         <w:t>Introdução</w:t>
@@ -7177,7 +7381,7 @@
       <w:pPr>
         <w:pStyle w:val="Ttulo1"/>
       </w:pPr>
-      <w:bookmarkStart w:id="28" w:name="_Toc108106189"/>
+      <w:bookmarkStart w:id="28" w:name="_Toc108189773"/>
       <w:r>
         <w:lastRenderedPageBreak/>
         <w:t>Descrição do Problema</w:t>
@@ -7447,7 +7651,7 @@
       <w:pPr>
         <w:pStyle w:val="Ttulo1"/>
       </w:pPr>
-      <w:bookmarkStart w:id="29" w:name="_Toc108106190"/>
+      <w:bookmarkStart w:id="29" w:name="_Toc108189774"/>
       <w:r>
         <w:lastRenderedPageBreak/>
         <w:t>Soluções para o Problema</w:t>
@@ -7499,7 +7703,7 @@
       <w:pPr>
         <w:pStyle w:val="Ttulo2"/>
       </w:pPr>
-      <w:bookmarkStart w:id="30" w:name="_Toc108106191"/>
+      <w:bookmarkStart w:id="30" w:name="_Toc108189775"/>
       <w:r>
         <w:t>Tipos</w:t>
       </w:r>
@@ -8340,7 +8544,7 @@
       <w:pPr>
         <w:pStyle w:val="Ttulo1"/>
       </w:pPr>
-      <w:bookmarkStart w:id="31" w:name="_Toc108106192"/>
+      <w:bookmarkStart w:id="31" w:name="_Toc108189776"/>
       <w:r>
         <w:lastRenderedPageBreak/>
         <w:t xml:space="preserve">Reconhecimento </w:t>
@@ -8374,7 +8578,7 @@
       <w:pPr>
         <w:pStyle w:val="Ttulo2"/>
       </w:pPr>
-      <w:bookmarkStart w:id="32" w:name="_Toc108106193"/>
+      <w:bookmarkStart w:id="32" w:name="_Toc108189777"/>
       <w:r>
         <w:t xml:space="preserve">Projeto do </w:t>
       </w:r>
@@ -8475,7 +8679,7 @@
       <w:pPr>
         <w:pStyle w:val="Ttulo2"/>
       </w:pPr>
-      <w:bookmarkStart w:id="33" w:name="_Toc108106194"/>
+      <w:bookmarkStart w:id="33" w:name="_Toc108189778"/>
       <w:r>
         <w:t xml:space="preserve">Problemas </w:t>
       </w:r>
@@ -8713,7 +8917,7 @@
       <w:pPr>
         <w:pStyle w:val="Ttulo2"/>
       </w:pPr>
-      <w:bookmarkStart w:id="34" w:name="_Toc108106195"/>
+      <w:bookmarkStart w:id="34" w:name="_Toc108189779"/>
       <w:r>
         <w:t>Exemplos de problemas de usabilidade</w:t>
       </w:r>
@@ -10005,7 +10209,7 @@
       <w:pPr>
         <w:pStyle w:val="Ttulo2"/>
       </w:pPr>
-      <w:bookmarkStart w:id="35" w:name="_Toc108106196"/>
+      <w:bookmarkStart w:id="35" w:name="_Toc108189780"/>
       <w:r>
         <w:t xml:space="preserve">Novas </w:t>
       </w:r>
@@ -10350,7 +10554,7 @@
       <w:pPr>
         <w:pStyle w:val="Ttulo1"/>
       </w:pPr>
-      <w:bookmarkStart w:id="36" w:name="_Toc108106197"/>
+      <w:bookmarkStart w:id="36" w:name="_Toc108189781"/>
       <w:r>
         <w:lastRenderedPageBreak/>
         <w:t>Metodologia</w:t>
@@ -10516,7 +10720,7 @@
       <w:pPr>
         <w:pStyle w:val="Ttulo1"/>
       </w:pPr>
-      <w:bookmarkStart w:id="37" w:name="_Toc108106198"/>
+      <w:bookmarkStart w:id="37" w:name="_Toc108189782"/>
       <w:r>
         <w:lastRenderedPageBreak/>
         <w:t>Tecnologias Utilizadas</w:t>
@@ -10538,7 +10742,7 @@
       <w:r>
         <w:t xml:space="preserve"> </w:t>
       </w:r>
-      <w:bookmarkStart w:id="38" w:name="_Toc108106199"/>
+      <w:bookmarkStart w:id="38" w:name="_Toc108189783"/>
       <w:r>
         <w:t>Docker</w:t>
       </w:r>
@@ -10722,7 +10926,23 @@
                 <w:rFonts w:ascii="Courier New" w:hAnsi="Courier New" w:cs="Courier New"/>
                 <w:lang w:val="en-US"/>
               </w:rPr>
-              <w:t xml:space="preserve"> alias sail='[ -f sail ] &amp;&amp; bash sail || bash vendor/bin/sail'</w:t>
+              <w:t xml:space="preserve"> alias sail='[ -f </w:t>
+            </w:r>
+            <w:proofErr w:type="gramStart"/>
+            <w:r>
+              <w:rPr>
+                <w:rFonts w:ascii="Courier New" w:hAnsi="Courier New" w:cs="Courier New"/>
+                <w:lang w:val="en-US"/>
+              </w:rPr>
+              <w:t>sail ]</w:t>
+            </w:r>
+            <w:proofErr w:type="gramEnd"/>
+            <w:r>
+              <w:rPr>
+                <w:rFonts w:ascii="Courier New" w:hAnsi="Courier New" w:cs="Courier New"/>
+                <w:lang w:val="en-US"/>
+              </w:rPr>
+              <w:t xml:space="preserve"> &amp;&amp; bash sail || bash vendor/bin/sail'</w:t>
             </w:r>
           </w:p>
           <w:p>
@@ -10784,7 +11004,7 @@
       <w:pPr>
         <w:pStyle w:val="Ttulo2"/>
       </w:pPr>
-      <w:bookmarkStart w:id="39" w:name="_Toc108106200"/>
+      <w:bookmarkStart w:id="39" w:name="_Toc108189784"/>
       <w:r>
         <w:t>Laravel</w:t>
       </w:r>
@@ -10979,7 +11199,7 @@
         <w:lastRenderedPageBreak/>
         <w:t xml:space="preserve"> </w:t>
       </w:r>
-      <w:bookmarkStart w:id="40" w:name="_Toc108106201"/>
+      <w:bookmarkStart w:id="40" w:name="_Toc108189785"/>
       <w:r>
         <w:t>MySQL</w:t>
       </w:r>
@@ -11097,7 +11317,7 @@
       <w:r>
         <w:t xml:space="preserve"> </w:t>
       </w:r>
-      <w:bookmarkStart w:id="41" w:name="_Toc108106202"/>
+      <w:bookmarkStart w:id="41" w:name="_Toc108189786"/>
       <w:r>
         <w:t>Redis</w:t>
       </w:r>
@@ -11285,7 +11505,7 @@
       <w:pPr>
         <w:pStyle w:val="Ttulo2"/>
       </w:pPr>
-      <w:bookmarkStart w:id="42" w:name="_Toc108106203"/>
+      <w:bookmarkStart w:id="42" w:name="_Toc108189787"/>
       <w:r>
         <w:t>React</w:t>
       </w:r>
@@ -11532,7 +11752,7 @@
       <w:r>
         <w:t xml:space="preserve"> </w:t>
       </w:r>
-      <w:bookmarkStart w:id="43" w:name="_Toc108106204"/>
+      <w:bookmarkStart w:id="43" w:name="_Toc108189788"/>
       <w:r>
         <w:t>Diagrama de Arquitetura</w:t>
       </w:r>
@@ -11653,7 +11873,7 @@
       <w:pPr>
         <w:pStyle w:val="Ttulo1"/>
       </w:pPr>
-      <w:bookmarkStart w:id="44" w:name="_Toc108106205"/>
+      <w:bookmarkStart w:id="44" w:name="_Toc108189789"/>
       <w:r>
         <w:lastRenderedPageBreak/>
         <w:t>Trabalho Desenvolvido</w:t>
@@ -11729,7 +11949,7 @@
       <w:r>
         <w:t xml:space="preserve"> </w:t>
       </w:r>
-      <w:bookmarkStart w:id="45" w:name="_Toc108106206"/>
+      <w:bookmarkStart w:id="45" w:name="_Toc108189790"/>
       <w:r>
         <w:t>Estrutura de página e Navegação</w:t>
       </w:r>
@@ -11897,7 +12117,7 @@
       <w:pPr>
         <w:pStyle w:val="Ttulo2"/>
       </w:pPr>
-      <w:bookmarkStart w:id="46" w:name="_Toc108106207"/>
+      <w:bookmarkStart w:id="46" w:name="_Toc108189791"/>
       <w:r>
         <w:lastRenderedPageBreak/>
         <w:t>Configurações (de Administração)</w:t>
@@ -11922,7 +12142,7 @@
       <w:pPr>
         <w:pStyle w:val="Ttulo3"/>
       </w:pPr>
-      <w:bookmarkStart w:id="47" w:name="_Toc108106208"/>
+      <w:bookmarkStart w:id="47" w:name="_Toc108189792"/>
       <w:r>
         <w:t>Ano Letivo</w:t>
       </w:r>
@@ -12106,7 +12326,7 @@
       <w:pPr>
         <w:pStyle w:val="Ttulo3"/>
       </w:pPr>
-      <w:bookmarkStart w:id="48" w:name="_Toc108106209"/>
+      <w:bookmarkStart w:id="48" w:name="_Toc108189793"/>
       <w:r>
         <w:t>Escolas</w:t>
       </w:r>
@@ -12266,8 +12486,11 @@
       <w:pPr>
         <w:pStyle w:val="Ttulo3"/>
       </w:pPr>
-      <w:bookmarkStart w:id="49" w:name="_Toc108106210"/>
-      <w:r>
+      <w:bookmarkStart w:id="49" w:name="_Toc108189794"/>
+      <w:r>
+        <w:rPr>
+          <w:noProof/>
+        </w:rPr>
         <w:drawing>
           <wp:anchor distT="0" distB="0" distL="114300" distR="114300" simplePos="0" relativeHeight="251740672" behindDoc="0" locked="0" layoutInCell="1" allowOverlap="1" wp14:anchorId="64C7AE14" wp14:editId="6E6DEB93">
             <wp:simplePos x="0" y="0"/>
@@ -12360,6 +12583,9 @@
     <w:p/>
     <w:p>
       <w:r>
+        <w:rPr>
+          <w:noProof/>
+        </w:rPr>
         <w:lastRenderedPageBreak/>
         <w:drawing>
           <wp:anchor distT="0" distB="0" distL="114300" distR="114300" simplePos="0" relativeHeight="251741696" behindDoc="0" locked="0" layoutInCell="1" allowOverlap="1" wp14:anchorId="0847B7D2" wp14:editId="444849AA">
@@ -12429,8 +12655,11 @@
       <w:pPr>
         <w:pStyle w:val="Ttulo3"/>
       </w:pPr>
-      <w:bookmarkStart w:id="50" w:name="_Toc108106211"/>
-      <w:r>
+      <w:bookmarkStart w:id="50" w:name="_Toc108189795"/>
+      <w:r>
+        <w:rPr>
+          <w:noProof/>
+        </w:rPr>
         <w:drawing>
           <wp:anchor distT="0" distB="0" distL="114300" distR="114300" simplePos="0" relativeHeight="251742720" behindDoc="0" locked="0" layoutInCell="1" allowOverlap="1" wp14:anchorId="44C54CC1" wp14:editId="794B4C3A">
             <wp:simplePos x="0" y="0"/>
@@ -12520,7 +12749,7 @@
       <w:pPr>
         <w:pStyle w:val="Ttulo3"/>
       </w:pPr>
-      <w:bookmarkStart w:id="51" w:name="_Toc108106212"/>
+      <w:bookmarkStart w:id="51" w:name="_Toc108189796"/>
       <w:r>
         <w:lastRenderedPageBreak/>
         <w:t>Tipos de Avaliação</w:t>
@@ -12529,6 +12758,9 @@
     </w:p>
     <w:p>
       <w:r>
+        <w:rPr>
+          <w:noProof/>
+        </w:rPr>
         <w:drawing>
           <wp:anchor distT="0" distB="0" distL="114300" distR="114300" simplePos="0" relativeHeight="251743744" behindDoc="0" locked="0" layoutInCell="1" allowOverlap="1" wp14:anchorId="5DB37EFA" wp14:editId="089705BE">
             <wp:simplePos x="0" y="0"/>
@@ -12598,18 +12830,15 @@
         <w:t xml:space="preserve">Este menu serve para configurar os tipos de avaliação que podem ser configurados </w:t>
       </w:r>
       <w:r>
-        <w:t>por cada professor</w:t>
+        <w:t xml:space="preserve">por cada professor </w:t>
+      </w:r>
+      <w:r>
+        <w:t>nos métodos de avaliação de cada Unidade Curricular.</w:t>
       </w:r>
       <w:r>
         <w:t xml:space="preserve"> </w:t>
       </w:r>
       <w:r>
-        <w:t>nos métodos de avaliação de cada Unidade Curricular.</w:t>
-      </w:r>
-      <w:r>
-        <w:t xml:space="preserve"> </w:t>
-      </w:r>
-      <w:r>
         <w:t>Assim como nos menus anteriores, aqui não foi necessário efetuar grandes alterações</w:t>
       </w:r>
       <w:r>
@@ -12623,7 +12852,7 @@
       <w:pPr>
         <w:pStyle w:val="Ttulo3"/>
       </w:pPr>
-      <w:bookmarkStart w:id="52" w:name="_Toc108106213"/>
+      <w:bookmarkStart w:id="52" w:name="_Toc108189797"/>
       <w:r>
         <w:t>Grupos de Utilizador</w:t>
       </w:r>
@@ -12637,6 +12866,9 @@
     <w:p/>
     <w:p>
       <w:r>
+        <w:rPr>
+          <w:noProof/>
+        </w:rPr>
         <w:drawing>
           <wp:anchor distT="0" distB="0" distL="114300" distR="114300" simplePos="0" relativeHeight="251744768" behindDoc="0" locked="0" layoutInCell="1" allowOverlap="1" wp14:anchorId="1913A026" wp14:editId="71D375BE">
             <wp:simplePos x="0" y="0"/>
@@ -12701,6 +12933,9 @@
         </w:drawing>
       </w:r>
       <w:r>
+        <w:rPr>
+          <w:noProof/>
+        </w:rPr>
         <w:drawing>
           <wp:anchor distT="0" distB="0" distL="114300" distR="114300" simplePos="0" relativeHeight="251745792" behindDoc="0" locked="0" layoutInCell="1" allowOverlap="1" wp14:anchorId="49D727BA" wp14:editId="5C07C706">
             <wp:simplePos x="922655" y="5486400"/>
@@ -12788,6 +13023,9 @@
         <w:t xml:space="preserve"> </w:t>
       </w:r>
       <w:r>
+        <w:rPr>
+          <w:noProof/>
+        </w:rPr>
         <w:drawing>
           <wp:anchor distT="0" distB="0" distL="114300" distR="114300" simplePos="0" relativeHeight="251746816" behindDoc="0" locked="0" layoutInCell="1" allowOverlap="1" wp14:anchorId="556E7E6F" wp14:editId="7B9B4756">
             <wp:simplePos x="0" y="0"/>
@@ -12861,7 +13099,7 @@
       <w:pPr>
         <w:pStyle w:val="Ttulo3"/>
       </w:pPr>
-      <w:bookmarkStart w:id="53" w:name="_Toc108106214"/>
+      <w:bookmarkStart w:id="53" w:name="_Toc108189798"/>
       <w:r>
         <w:lastRenderedPageBreak/>
         <w:t>Utilizadores</w:t>
@@ -12870,6 +13108,9 @@
     </w:p>
     <w:p>
       <w:r>
+        <w:rPr>
+          <w:noProof/>
+        </w:rPr>
         <w:drawing>
           <wp:anchor distT="0" distB="0" distL="114300" distR="114300" simplePos="0" relativeHeight="251747840" behindDoc="0" locked="0" layoutInCell="1" allowOverlap="1" wp14:anchorId="7A5D7439" wp14:editId="5221FF8F">
             <wp:simplePos x="0" y="0"/>
@@ -12936,44 +13177,17 @@
     </w:p>
     <w:p>
       <w:r>
-        <w:t>Neste menu é possível fazer a gestão dos utilizadores da aplicação. No entanto, ao contrário dos menus anteriores, não é possível criar novos utilizadores através da plataforma, isto porque os utilizadores são geridos através do serviço LDAP</w:t>
-      </w:r>
-      <w:r>
-        <w:t xml:space="preserve"> da escola, pelo que apenas é necessário que um utilizador tente fazer login </w:t>
-      </w:r>
-      <w:r>
-        <w:t>e se ainda não estiver criado, é criado nesse momento.</w:t>
-      </w:r>
-    </w:p>
-    <w:p>
-      <w:r>
-        <w:t>No entanto é possível editar e ativar/bloquear utilizadores</w:t>
-      </w:r>
-      <w:r>
-        <w:t xml:space="preserve"> previamente criados</w:t>
-      </w:r>
-      <w:r>
-        <w:t xml:space="preserve">, e utilizar </w:t>
-      </w:r>
-      <w:r>
-        <w:t>a pesquisa para filtrar a lista de utilizadores</w:t>
-      </w:r>
-      <w:r>
-        <w:t>. Na edição podemos editar os grupos a que um utilizador pertence, sendo possível adicionar mais do que um grupo por utilizador.</w:t>
-      </w:r>
-    </w:p>
-    <w:p/>
-    <w:p>
-      <w:r>
-        <w:lastRenderedPageBreak/>
+        <w:rPr>
+          <w:noProof/>
+        </w:rPr>
         <w:drawing>
-          <wp:anchor distT="0" distB="0" distL="114300" distR="114300" simplePos="0" relativeHeight="251748864" behindDoc="0" locked="0" layoutInCell="1" allowOverlap="1" wp14:anchorId="5F4119E0" wp14:editId="011C9607">
+          <wp:anchor distT="0" distB="0" distL="114300" distR="114300" simplePos="0" relativeHeight="251748864" behindDoc="0" locked="0" layoutInCell="1" allowOverlap="1" wp14:anchorId="5F4119E0" wp14:editId="01ACDCDD">
             <wp:simplePos x="0" y="0"/>
             <wp:positionH relativeFrom="margin">
-              <wp:align>center</wp:align>
+              <wp:posOffset>265430</wp:posOffset>
             </wp:positionH>
             <wp:positionV relativeFrom="paragraph">
-              <wp:posOffset>647</wp:posOffset>
+              <wp:posOffset>1315349</wp:posOffset>
             </wp:positionV>
             <wp:extent cx="5040000" cy="1932539"/>
             <wp:effectExtent l="0" t="0" r="8255" b="0"/>
@@ -13029,19 +13243,610 @@
           </wp:anchor>
         </w:drawing>
       </w:r>
+      <w:r>
+        <w:t>Neste menu é possível fazer a gestão dos utilizadores da aplicação. No entanto, ao contrário dos menus anteriores, não é possível criar novos utilizadores através da plataforma, isto porque os utilizadores são geridos através do serviço LDAP</w:t>
+      </w:r>
+      <w:r>
+        <w:t xml:space="preserve"> da escola, pelo que apenas é necessário que um utilizador tente fazer login </w:t>
+      </w:r>
+      <w:r>
+        <w:t>e se ainda não estiver criado, é criado nesse momento.</w:t>
+      </w:r>
+    </w:p>
+    <w:p>
+      <w:r>
+        <w:t>No entanto é possível editar e ativar/bloquear utilizadores</w:t>
+      </w:r>
+      <w:r>
+        <w:t xml:space="preserve"> previamente criados</w:t>
+      </w:r>
+      <w:r>
+        <w:t xml:space="preserve">, e utilizar </w:t>
+      </w:r>
+      <w:r>
+        <w:t>a pesquisa para filtrar a lista de utilizadores</w:t>
+      </w:r>
+      <w:r>
+        <w:t xml:space="preserve">. Na edição podemos editar os grupos a que um utilizador pertence, sendo </w:t>
+      </w:r>
+      <w:r>
+        <w:t>que este pode pertencer a mais do que um grupo em simultâneo</w:t>
+      </w:r>
+      <w:r>
+        <w:t>.</w:t>
+      </w:r>
+    </w:p>
+    <w:p>
+      <w:r>
+        <w:lastRenderedPageBreak/>
+        <w:t>Nestas páginas não fizemos grandes alterações mais uma vez, tendo sido principalmente as alterações relacionadas com a consistência de UI e das traduções das páginas.</w:t>
+      </w:r>
+    </w:p>
+    <w:p/>
+    <w:p>
+      <w:pPr>
+        <w:pStyle w:val="Ttulo2"/>
+      </w:pPr>
+      <w:bookmarkStart w:id="54" w:name="_Toc108189799"/>
+      <w:r>
+        <w:drawing>
+          <wp:anchor distT="0" distB="0" distL="114300" distR="114300" simplePos="0" relativeHeight="251749888" behindDoc="0" locked="0" layoutInCell="1" allowOverlap="1" wp14:anchorId="33E45F00" wp14:editId="501AF21E">
+            <wp:simplePos x="0" y="0"/>
+            <wp:positionH relativeFrom="margin">
+              <wp:align>center</wp:align>
+            </wp:positionH>
+            <wp:positionV relativeFrom="paragraph">
+              <wp:posOffset>376387</wp:posOffset>
+            </wp:positionV>
+            <wp:extent cx="5039360" cy="3346450"/>
+            <wp:effectExtent l="0" t="0" r="8890" b="6350"/>
+            <wp:wrapTopAndBottom/>
+            <wp:docPr id="37" name="Imagem 37"/>
+            <wp:cNvGraphicFramePr>
+              <a:graphicFrameLocks xmlns:a="http://schemas.openxmlformats.org/drawingml/2006/main" noChangeAspect="1"/>
+            </wp:cNvGraphicFramePr>
+            <a:graphic xmlns:a="http://schemas.openxmlformats.org/drawingml/2006/main">
+              <a:graphicData uri="http://schemas.openxmlformats.org/drawingml/2006/picture">
+                <pic:pic xmlns:pic="http://schemas.openxmlformats.org/drawingml/2006/picture">
+                  <pic:nvPicPr>
+                    <pic:cNvPr id="1" name=""/>
+                    <pic:cNvPicPr/>
+                  </pic:nvPicPr>
+                  <pic:blipFill rotWithShape="1">
+                    <a:blip r:embed="rId44">
+                      <a:extLst>
+                        <a:ext uri="{28A0092B-C50C-407E-A947-70E740481C1C}">
+                          <a14:useLocalDpi xmlns:a14="http://schemas.microsoft.com/office/drawing/2010/main" val="0"/>
+                        </a:ext>
+                      </a:extLst>
+                    </a:blip>
+                    <a:srcRect b="34983"/>
+                    <a:stretch/>
+                  </pic:blipFill>
+                  <pic:spPr bwMode="auto">
+                    <a:xfrm>
+                      <a:off x="0" y="0"/>
+                      <a:ext cx="5039360" cy="3346450"/>
+                    </a:xfrm>
+                    <a:prstGeom prst="rect">
+                      <a:avLst/>
+                    </a:prstGeom>
+                    <a:ln>
+                      <a:noFill/>
+                    </a:ln>
+                    <a:extLst>
+                      <a:ext uri="{53640926-AAD7-44D8-BBD7-CCE9431645EC}">
+                        <a14:shadowObscured xmlns:a14="http://schemas.microsoft.com/office/drawing/2010/main"/>
+                      </a:ext>
+                    </a:extLst>
+                  </pic:spPr>
+                </pic:pic>
+              </a:graphicData>
+            </a:graphic>
+            <wp14:sizeRelH relativeFrom="page">
+              <wp14:pctWidth>0</wp14:pctWidth>
+            </wp14:sizeRelH>
+            <wp14:sizeRelV relativeFrom="page">
+              <wp14:pctHeight>0</wp14:pctHeight>
+            </wp14:sizeRelV>
+          </wp:anchor>
+        </w:drawing>
+      </w:r>
+      <w:r>
+        <w:t>Cursos</w:t>
+      </w:r>
+      <w:bookmarkEnd w:id="54"/>
+    </w:p>
+    <w:p/>
+    <w:p>
+      <w:r>
+        <w:t xml:space="preserve">Neste menu começamos a entrar em funcionalidades que serão utilizadas por mais utilizadores, em especial o GOP e os vários coordenadores de curso. Foi por isso a partir daqui que houve um foco maior do nosso trabalho em resolver os problemas </w:t>
+      </w:r>
+      <w:r>
+        <w:t>na experiência de utilização</w:t>
+      </w:r>
+      <w:r>
+        <w:t>.</w:t>
+      </w:r>
+    </w:p>
+    <w:p>
+      <w:r>
+        <w:t>Ao entrarmos neste menu temos uma página de entrada com a listagem de todos os cursos que foram criados ao fazer a sincronização do Webservice (independentemente do semestre). Sendo que o curso tem configurações que são necessárias preencher para a utilização das funcionalidades seguintes, quisemos destacar quando um curso tem problemas, apresentando um ícone de aviso com uma mensagem e um fundo amarelado</w:t>
+      </w:r>
+      <w:r>
+        <w:t xml:space="preserve"> (podemos ver no exemplo da figura acima que a maior parte dos cursos está com configurações em falta).</w:t>
+      </w:r>
+    </w:p>
+    <w:p>
+      <w:r>
+        <w:t xml:space="preserve">Além disso nesta página acrescentámos ainda mais filtros e paginação, e selecionámos melhor a informação mostrada ao utilizador. Acrescentámos ainda um botão no topo para </w:t>
+      </w:r>
+      <w:r>
+        <w:lastRenderedPageBreak/>
+        <w:t xml:space="preserve">mostrar os cursos que não têm “tipo de curso”. Neste caso, isto representa apenas Inglês Geral e Matemáticas Gerais, que têm uma forma de funcionamento diferente, mas não são efetivamente cursos, pelo que esta é uma função que permite retirá-los da </w:t>
+      </w:r>
+      <w:r>
+        <w:t>listagem,</w:t>
+      </w:r>
+      <w:r>
+        <w:t xml:space="preserve"> mas não </w:t>
+      </w:r>
+      <w:r>
+        <w:t>os esconder</w:t>
+      </w:r>
+      <w:r>
+        <w:t xml:space="preserve"> completamente. Ficou de ser algo a analisar melhor no futuro</w:t>
+      </w:r>
+      <w:r>
+        <w:t>.</w:t>
+      </w:r>
+    </w:p>
+    <w:p>
+      <w:r>
+        <w:drawing>
+          <wp:anchor distT="0" distB="0" distL="114300" distR="114300" simplePos="0" relativeHeight="251750912" behindDoc="0" locked="0" layoutInCell="1" allowOverlap="1" wp14:anchorId="7E7120A2" wp14:editId="27AE3E4A">
+            <wp:simplePos x="0" y="0"/>
+            <wp:positionH relativeFrom="margin">
+              <wp:align>center</wp:align>
+            </wp:positionH>
+            <wp:positionV relativeFrom="paragraph">
+              <wp:posOffset>4074</wp:posOffset>
+            </wp:positionV>
+            <wp:extent cx="5040000" cy="2189539"/>
+            <wp:effectExtent l="0" t="0" r="8255" b="1270"/>
+            <wp:wrapTopAndBottom/>
+            <wp:docPr id="38" name="Imagem 38" descr="Uma imagem com texto, captura de ecrã, monitor, interior&#10;&#10;Descrição gerada automaticamente"/>
+            <wp:cNvGraphicFramePr>
+              <a:graphicFrameLocks xmlns:a="http://schemas.openxmlformats.org/drawingml/2006/main" noChangeAspect="1"/>
+            </wp:cNvGraphicFramePr>
+            <a:graphic xmlns:a="http://schemas.openxmlformats.org/drawingml/2006/main">
+              <a:graphicData uri="http://schemas.openxmlformats.org/drawingml/2006/picture">
+                <pic:pic xmlns:pic="http://schemas.openxmlformats.org/drawingml/2006/picture">
+                  <pic:nvPicPr>
+                    <pic:cNvPr id="38" name="Imagem 38" descr="Uma imagem com texto, captura de ecrã, monitor, interior&#10;&#10;Descrição gerada automaticamente"/>
+                    <pic:cNvPicPr/>
+                  </pic:nvPicPr>
+                  <pic:blipFill rotWithShape="1">
+                    <a:blip r:embed="rId45">
+                      <a:extLst>
+                        <a:ext uri="{28A0092B-C50C-407E-A947-70E740481C1C}">
+                          <a14:useLocalDpi xmlns:a14="http://schemas.microsoft.com/office/drawing/2010/main" val="0"/>
+                        </a:ext>
+                      </a:extLst>
+                    </a:blip>
+                    <a:srcRect b="42126"/>
+                    <a:stretch/>
+                  </pic:blipFill>
+                  <pic:spPr bwMode="auto">
+                    <a:xfrm>
+                      <a:off x="0" y="0"/>
+                      <a:ext cx="5040000" cy="2189539"/>
+                    </a:xfrm>
+                    <a:prstGeom prst="rect">
+                      <a:avLst/>
+                    </a:prstGeom>
+                    <a:ln>
+                      <a:noFill/>
+                    </a:ln>
+                    <a:extLst>
+                      <a:ext uri="{53640926-AAD7-44D8-BBD7-CCE9431645EC}">
+                        <a14:shadowObscured xmlns:a14="http://schemas.microsoft.com/office/drawing/2010/main"/>
+                      </a:ext>
+                    </a:extLst>
+                  </pic:spPr>
+                </pic:pic>
+              </a:graphicData>
+            </a:graphic>
+            <wp14:sizeRelH relativeFrom="page">
+              <wp14:pctWidth>0</wp14:pctWidth>
+            </wp14:sizeRelH>
+            <wp14:sizeRelV relativeFrom="page">
+              <wp14:pctHeight>0</wp14:pctHeight>
+            </wp14:sizeRelV>
+          </wp:anchor>
+        </w:drawing>
+      </w:r>
+    </w:p>
+    <w:p>
+      <w:r>
+        <w:t>Quando selecionamos um curso e entramos no detalhe</w:t>
+      </w:r>
+      <w:r>
+        <w:t xml:space="preserve"> de um curso pela primeira vez, temos logo a indicação de que é necessário configurar é quem é o coordenador de curso, através de uma mensagem de aviso:</w:t>
+      </w:r>
+    </w:p>
+    <w:p>
+      <w:r>
+        <w:drawing>
+          <wp:anchor distT="0" distB="0" distL="114300" distR="114300" simplePos="0" relativeHeight="251752960" behindDoc="0" locked="0" layoutInCell="1" allowOverlap="1" wp14:anchorId="03F3F526" wp14:editId="25A80C6E">
+            <wp:simplePos x="0" y="0"/>
+            <wp:positionH relativeFrom="margin">
+              <wp:align>center</wp:align>
+            </wp:positionH>
+            <wp:positionV relativeFrom="paragraph">
+              <wp:posOffset>-2348</wp:posOffset>
+            </wp:positionV>
+            <wp:extent cx="5040000" cy="2306532"/>
+            <wp:effectExtent l="0" t="0" r="8255" b="0"/>
+            <wp:wrapTopAndBottom/>
+            <wp:docPr id="40" name="Imagem 40" descr="Uma imagem com texto, captura de ecrã, interior&#10;&#10;Descrição gerada automaticamente"/>
+            <wp:cNvGraphicFramePr>
+              <a:graphicFrameLocks xmlns:a="http://schemas.openxmlformats.org/drawingml/2006/main" noChangeAspect="1"/>
+            </wp:cNvGraphicFramePr>
+            <a:graphic xmlns:a="http://schemas.openxmlformats.org/drawingml/2006/main">
+              <a:graphicData uri="http://schemas.openxmlformats.org/drawingml/2006/picture">
+                <pic:pic xmlns:pic="http://schemas.openxmlformats.org/drawingml/2006/picture">
+                  <pic:nvPicPr>
+                    <pic:cNvPr id="40" name="Imagem 40" descr="Uma imagem com texto, captura de ecrã, interior&#10;&#10;Descrição gerada automaticamente"/>
+                    <pic:cNvPicPr/>
+                  </pic:nvPicPr>
+                  <pic:blipFill rotWithShape="1">
+                    <a:blip r:embed="rId46">
+                      <a:extLst>
+                        <a:ext uri="{28A0092B-C50C-407E-A947-70E740481C1C}">
+                          <a14:useLocalDpi xmlns:a14="http://schemas.microsoft.com/office/drawing/2010/main" val="0"/>
+                        </a:ext>
+                      </a:extLst>
+                    </a:blip>
+                    <a:srcRect b="67978"/>
+                    <a:stretch/>
+                  </pic:blipFill>
+                  <pic:spPr bwMode="auto">
+                    <a:xfrm>
+                      <a:off x="0" y="0"/>
+                      <a:ext cx="5040000" cy="2306532"/>
+                    </a:xfrm>
+                    <a:prstGeom prst="rect">
+                      <a:avLst/>
+                    </a:prstGeom>
+                    <a:ln>
+                      <a:noFill/>
+                    </a:ln>
+                    <a:extLst>
+                      <a:ext uri="{53640926-AAD7-44D8-BBD7-CCE9431645EC}">
+                        <a14:shadowObscured xmlns:a14="http://schemas.microsoft.com/office/drawing/2010/main"/>
+                      </a:ext>
+                    </a:extLst>
+                  </pic:spPr>
+                </pic:pic>
+              </a:graphicData>
+            </a:graphic>
+            <wp14:sizeRelH relativeFrom="page">
+              <wp14:pctWidth>0</wp14:pctWidth>
+            </wp14:sizeRelH>
+            <wp14:sizeRelV relativeFrom="page">
+              <wp14:pctHeight>0</wp14:pctHeight>
+            </wp14:sizeRelV>
+          </wp:anchor>
+        </w:drawing>
+      </w:r>
+    </w:p>
+    <w:p>
+      <w:r>
+        <w:t xml:space="preserve">Fazendo essa </w:t>
+      </w:r>
+      <w:r>
+        <w:t>definição</w:t>
+      </w:r>
+      <w:r>
+        <w:t xml:space="preserve"> o curso está configurado</w:t>
+      </w:r>
+      <w:r>
+        <w:t>, uma vez que todos os outros campos vêm através do Webservice de sincronização, e estão visíveis apenas para leitura. No entanto temos ainda mais algumas informações que serão úteis a quem visite a página de detalhe disponíveis através de 3 tabs (submenus) por baixo da informação do curso.</w:t>
+      </w:r>
+    </w:p>
+    <w:p>
+      <w:r>
+        <w:lastRenderedPageBreak/>
+        <w:drawing>
+          <wp:anchor distT="0" distB="0" distL="114300" distR="114300" simplePos="0" relativeHeight="251751936" behindDoc="0" locked="0" layoutInCell="1" allowOverlap="1" wp14:anchorId="2FC620F0" wp14:editId="10E96ADF">
+            <wp:simplePos x="0" y="0"/>
+            <wp:positionH relativeFrom="margin">
+              <wp:align>center</wp:align>
+            </wp:positionH>
+            <wp:positionV relativeFrom="paragraph">
+              <wp:posOffset>48</wp:posOffset>
+            </wp:positionV>
+            <wp:extent cx="5039360" cy="3726180"/>
+            <wp:effectExtent l="0" t="0" r="8890" b="7620"/>
+            <wp:wrapTopAndBottom/>
+            <wp:docPr id="39" name="Imagem 39"/>
+            <wp:cNvGraphicFramePr>
+              <a:graphicFrameLocks xmlns:a="http://schemas.openxmlformats.org/drawingml/2006/main" noChangeAspect="1"/>
+            </wp:cNvGraphicFramePr>
+            <a:graphic xmlns:a="http://schemas.openxmlformats.org/drawingml/2006/main">
+              <a:graphicData uri="http://schemas.openxmlformats.org/drawingml/2006/picture">
+                <pic:pic xmlns:pic="http://schemas.openxmlformats.org/drawingml/2006/picture">
+                  <pic:nvPicPr>
+                    <pic:cNvPr id="1" name=""/>
+                    <pic:cNvPicPr/>
+                  </pic:nvPicPr>
+                  <pic:blipFill rotWithShape="1">
+                    <a:blip r:embed="rId47">
+                      <a:extLst>
+                        <a:ext uri="{28A0092B-C50C-407E-A947-70E740481C1C}">
+                          <a14:useLocalDpi xmlns:a14="http://schemas.microsoft.com/office/drawing/2010/main" val="0"/>
+                        </a:ext>
+                      </a:extLst>
+                    </a:blip>
+                    <a:srcRect b="74167"/>
+                    <a:stretch/>
+                  </pic:blipFill>
+                  <pic:spPr bwMode="auto">
+                    <a:xfrm>
+                      <a:off x="0" y="0"/>
+                      <a:ext cx="5040000" cy="3726652"/>
+                    </a:xfrm>
+                    <a:prstGeom prst="rect">
+                      <a:avLst/>
+                    </a:prstGeom>
+                    <a:ln>
+                      <a:noFill/>
+                    </a:ln>
+                    <a:extLst>
+                      <a:ext uri="{53640926-AAD7-44D8-BBD7-CCE9431645EC}">
+                        <a14:shadowObscured xmlns:a14="http://schemas.microsoft.com/office/drawing/2010/main"/>
+                      </a:ext>
+                    </a:extLst>
+                  </pic:spPr>
+                </pic:pic>
+              </a:graphicData>
+            </a:graphic>
+            <wp14:sizeRelH relativeFrom="page">
+              <wp14:pctWidth>0</wp14:pctWidth>
+            </wp14:sizeRelH>
+            <wp14:sizeRelV relativeFrom="page">
+              <wp14:pctHeight>0</wp14:pctHeight>
+            </wp14:sizeRelV>
+          </wp:anchor>
+        </w:drawing>
+      </w:r>
+    </w:p>
+    <w:p>
+      <w:r>
+        <w:t xml:space="preserve">A primeira informação é a listagem de todas as unidades curriculares associadas a este curso, divididas por anos. </w:t>
+      </w:r>
+      <w:r>
+        <w:t>Esta é uma forma fácil de verificar se todas as UCs do curso estão com os métodos de avaliação já configurados ou quais faltam, sem precisar de filtrar diretamente na listagem de UCs, uma vez que temos mais uma vez esse aviso visual e um link direto para o seu detalhe.</w:t>
+      </w:r>
+    </w:p>
+    <w:p>
+      <w:r>
+        <w:drawing>
+          <wp:anchor distT="0" distB="0" distL="114300" distR="114300" simplePos="0" relativeHeight="251753984" behindDoc="0" locked="0" layoutInCell="1" allowOverlap="1" wp14:anchorId="5D8E66E4" wp14:editId="66FFF0A8">
+            <wp:simplePos x="0" y="0"/>
+            <wp:positionH relativeFrom="margin">
+              <wp:align>center</wp:align>
+            </wp:positionH>
+            <wp:positionV relativeFrom="paragraph">
+              <wp:posOffset>-4385</wp:posOffset>
+            </wp:positionV>
+            <wp:extent cx="5040000" cy="2345249"/>
+            <wp:effectExtent l="0" t="0" r="8255" b="0"/>
+            <wp:wrapTopAndBottom/>
+            <wp:docPr id="41" name="Imagem 41" descr="Uma imagem com texto, captura de ecrã, interior, preto&#10;&#10;Descrição gerada automaticamente"/>
+            <wp:cNvGraphicFramePr>
+              <a:graphicFrameLocks xmlns:a="http://schemas.openxmlformats.org/drawingml/2006/main" noChangeAspect="1"/>
+            </wp:cNvGraphicFramePr>
+            <a:graphic xmlns:a="http://schemas.openxmlformats.org/drawingml/2006/main">
+              <a:graphicData uri="http://schemas.openxmlformats.org/drawingml/2006/picture">
+                <pic:pic xmlns:pic="http://schemas.openxmlformats.org/drawingml/2006/picture">
+                  <pic:nvPicPr>
+                    <pic:cNvPr id="41" name="Imagem 41" descr="Uma imagem com texto, captura de ecrã, interior, preto&#10;&#10;Descrição gerada automaticamente"/>
+                    <pic:cNvPicPr/>
+                  </pic:nvPicPr>
+                  <pic:blipFill rotWithShape="1">
+                    <a:blip r:embed="rId48">
+                      <a:extLst>
+                        <a:ext uri="{28A0092B-C50C-407E-A947-70E740481C1C}">
+                          <a14:useLocalDpi xmlns:a14="http://schemas.microsoft.com/office/drawing/2010/main" val="0"/>
+                        </a:ext>
+                      </a:extLst>
+                    </a:blip>
+                    <a:srcRect t="24896" b="22709"/>
+                    <a:stretch/>
+                  </pic:blipFill>
+                  <pic:spPr bwMode="auto">
+                    <a:xfrm>
+                      <a:off x="0" y="0"/>
+                      <a:ext cx="5040000" cy="2345249"/>
+                    </a:xfrm>
+                    <a:prstGeom prst="rect">
+                      <a:avLst/>
+                    </a:prstGeom>
+                    <a:ln>
+                      <a:noFill/>
+                    </a:ln>
+                    <a:extLst>
+                      <a:ext uri="{53640926-AAD7-44D8-BBD7-CCE9431645EC}">
+                        <a14:shadowObscured xmlns:a14="http://schemas.microsoft.com/office/drawing/2010/main"/>
+                      </a:ext>
+                    </a:extLst>
+                  </pic:spPr>
+                </pic:pic>
+              </a:graphicData>
+            </a:graphic>
+            <wp14:sizeRelH relativeFrom="page">
+              <wp14:pctWidth>0</wp14:pctWidth>
+            </wp14:sizeRelH>
+            <wp14:sizeRelV relativeFrom="page">
+              <wp14:pctHeight>0</wp14:pctHeight>
+            </wp14:sizeRelV>
+          </wp:anchor>
+        </w:drawing>
+      </w:r>
+    </w:p>
+    <w:p>
+      <w:r>
+        <w:t>O</w:t>
+      </w:r>
+      <w:r>
+        <w:t xml:space="preserve"> </w:t>
+      </w:r>
+      <w:proofErr w:type="gramStart"/>
+      <w:r>
+        <w:t xml:space="preserve">segunda </w:t>
+      </w:r>
+      <w:r>
+        <w:t>menu</w:t>
+      </w:r>
+      <w:proofErr w:type="gramEnd"/>
+      <w:r>
+        <w:t xml:space="preserve"> </w:t>
+      </w:r>
+      <w:r>
+        <w:t>está relacionad</w:t>
+      </w:r>
+      <w:r>
+        <w:t>o</w:t>
+      </w:r>
+      <w:r>
+        <w:t xml:space="preserve"> com os ramos dos cursos. </w:t>
+      </w:r>
+      <w:r>
+        <w:t xml:space="preserve">Como na generalidade dos cursos não existem ramos, todos os cursos são criados inicialmente com o ramo “Tronco </w:t>
+      </w:r>
+      <w:r>
+        <w:lastRenderedPageBreak/>
+        <w:t xml:space="preserve">Comum”, e todas as UCs associadas a este. No entanto para Cursos como Engenharia Informática que têm a opção de especialização em ramos diferentes, é possível fazer a criação dos ramos aqui, sendo que depois devem ser alteradas as UCs que estiverem no ramo </w:t>
+      </w:r>
+      <w:r>
+        <w:drawing>
+          <wp:anchor distT="0" distB="0" distL="114300" distR="114300" simplePos="0" relativeHeight="251755008" behindDoc="0" locked="0" layoutInCell="1" allowOverlap="1" wp14:anchorId="2C1476D7" wp14:editId="059C97D2">
+            <wp:simplePos x="0" y="0"/>
+            <wp:positionH relativeFrom="margin">
+              <wp:align>center</wp:align>
+            </wp:positionH>
+            <wp:positionV relativeFrom="paragraph">
+              <wp:posOffset>1121578</wp:posOffset>
+            </wp:positionV>
+            <wp:extent cx="5040000" cy="1682989"/>
+            <wp:effectExtent l="0" t="0" r="8255" b="0"/>
+            <wp:wrapTopAndBottom/>
+            <wp:docPr id="42" name="Imagem 42" descr="Uma imagem com texto, captura de ecrã, interior&#10;&#10;Descrição gerada automaticamente"/>
+            <wp:cNvGraphicFramePr>
+              <a:graphicFrameLocks xmlns:a="http://schemas.openxmlformats.org/drawingml/2006/main" noChangeAspect="1"/>
+            </wp:cNvGraphicFramePr>
+            <a:graphic xmlns:a="http://schemas.openxmlformats.org/drawingml/2006/main">
+              <a:graphicData uri="http://schemas.openxmlformats.org/drawingml/2006/picture">
+                <pic:pic xmlns:pic="http://schemas.openxmlformats.org/drawingml/2006/picture">
+                  <pic:nvPicPr>
+                    <pic:cNvPr id="42" name="Imagem 42" descr="Uma imagem com texto, captura de ecrã, interior&#10;&#10;Descrição gerada automaticamente"/>
+                    <pic:cNvPicPr/>
+                  </pic:nvPicPr>
+                  <pic:blipFill rotWithShape="1">
+                    <a:blip r:embed="rId49">
+                      <a:extLst>
+                        <a:ext uri="{28A0092B-C50C-407E-A947-70E740481C1C}">
+                          <a14:useLocalDpi xmlns:a14="http://schemas.microsoft.com/office/drawing/2010/main" val="0"/>
+                        </a:ext>
+                      </a:extLst>
+                    </a:blip>
+                    <a:srcRect t="30277" b="25238"/>
+                    <a:stretch/>
+                  </pic:blipFill>
+                  <pic:spPr bwMode="auto">
+                    <a:xfrm>
+                      <a:off x="0" y="0"/>
+                      <a:ext cx="5040000" cy="1682989"/>
+                    </a:xfrm>
+                    <a:prstGeom prst="rect">
+                      <a:avLst/>
+                    </a:prstGeom>
+                    <a:ln>
+                      <a:noFill/>
+                    </a:ln>
+                    <a:extLst>
+                      <a:ext uri="{53640926-AAD7-44D8-BBD7-CCE9431645EC}">
+                        <a14:shadowObscured xmlns:a14="http://schemas.microsoft.com/office/drawing/2010/main"/>
+                      </a:ext>
+                    </a:extLst>
+                  </pic:spPr>
+                </pic:pic>
+              </a:graphicData>
+            </a:graphic>
+            <wp14:sizeRelH relativeFrom="page">
+              <wp14:pctWidth>0</wp14:pctWidth>
+            </wp14:sizeRelH>
+            <wp14:sizeRelV relativeFrom="page">
+              <wp14:pctHeight>0</wp14:pctHeight>
+            </wp14:sizeRelV>
+          </wp:anchor>
+        </w:drawing>
+      </w:r>
+      <w:r>
+        <w:t>errado manualmente.</w:t>
+      </w:r>
+    </w:p>
+    <w:p/>
+    <w:p>
+      <w:r>
+        <w:t xml:space="preserve">Por último temos ainda </w:t>
+      </w:r>
+      <w:r>
+        <w:t xml:space="preserve">um menu para visualizar quais os alunos associados ao curso. Esta associação é feita automaticamente quando um aluno entra na aplicação pela primeira vez, através do serviço de autenticação LDAP da escola. Caso eventualmente algum aluno não seja associado ao curso correto, é possível adicioná-lo através do botão “Adicionar aluno”, no entanto ele vai procurar nos utilizadores ativos na plataforma, pelo que é necessário que o aluno tenha feito o login </w:t>
+      </w:r>
+      <w:r>
+        <w:t xml:space="preserve">na plataforma </w:t>
+      </w:r>
+      <w:r>
+        <w:t>pelo menos</w:t>
+      </w:r>
+      <w:r>
+        <w:t xml:space="preserve"> uma vez.</w:t>
+      </w:r>
+      <w:r>
+        <w:t xml:space="preserve"> (Nota: quando estamos a trabalhar na máquina local, não é possível autenticar pelo serviço LDAP da escola, pelo que no exemplo acima não é possível mostrar os alunos).</w:t>
+      </w:r>
+    </w:p>
+    <w:p>
+      <w:pPr>
+        <w:pStyle w:val="Ttulo2"/>
+      </w:pPr>
+      <w:bookmarkStart w:id="55" w:name="_Toc108189800"/>
+      <w:r>
+        <w:t>Unidades Curriculares</w:t>
+      </w:r>
+      <w:bookmarkEnd w:id="55"/>
+    </w:p>
+    <w:p>
+      <w:r>
+        <w:t>Neste Menu</w:t>
+      </w:r>
     </w:p>
     <w:p/>
     <w:p/>
+    <w:p/>
     <w:p>
       <w:pPr>
         <w:pStyle w:val="Ttulo1"/>
       </w:pPr>
-      <w:bookmarkStart w:id="54" w:name="_Toc108106215"/>
+      <w:bookmarkStart w:id="56" w:name="_Toc108189801"/>
       <w:r>
         <w:lastRenderedPageBreak/>
         <w:t>Trabalho a desenvolver no futuro</w:t>
       </w:r>
-      <w:bookmarkEnd w:id="54"/>
+      <w:bookmarkEnd w:id="56"/>
       <w:r>
         <w:t xml:space="preserve"> </w:t>
       </w:r>
@@ -13072,14 +13877,14 @@
         </w:rPr>
         <w:t xml:space="preserve"> </w:t>
       </w:r>
-      <w:bookmarkStart w:id="55" w:name="_Toc108106216"/>
+      <w:bookmarkStart w:id="57" w:name="_Toc108189802"/>
       <w:r>
         <w:rPr>
           <w:color w:val="FF0000"/>
         </w:rPr>
         <w:t>Teste com vários utilizadores</w:t>
       </w:r>
-      <w:bookmarkEnd w:id="55"/>
+      <w:bookmarkEnd w:id="57"/>
       <w:r>
         <w:rPr>
           <w:color w:val="FF0000"/>
@@ -13113,14 +13918,14 @@
         </w:rPr>
         <w:t xml:space="preserve"> </w:t>
       </w:r>
-      <w:bookmarkStart w:id="56" w:name="_Toc108106217"/>
+      <w:bookmarkStart w:id="58" w:name="_Toc108189803"/>
       <w:r>
         <w:rPr>
           <w:color w:val="FF0000"/>
         </w:rPr>
         <w:t>Agrupar avaliações</w:t>
       </w:r>
-      <w:bookmarkEnd w:id="56"/>
+      <w:bookmarkEnd w:id="58"/>
       <w:r>
         <w:rPr>
           <w:color w:val="FF0000"/>
@@ -13167,7 +13972,7 @@
         </w:rPr>
         <w:t xml:space="preserve"> </w:t>
       </w:r>
-      <w:bookmarkStart w:id="57" w:name="_Toc108106218"/>
+      <w:bookmarkStart w:id="59" w:name="_Toc108189804"/>
       <w:r>
         <w:rPr>
           <w:color w:val="FF0000"/>
@@ -13182,7 +13987,7 @@
         </w:rPr>
         <w:t>Webservice</w:t>
       </w:r>
-      <w:bookmarkEnd w:id="57"/>
+      <w:bookmarkEnd w:id="59"/>
       <w:r>
         <w:rPr>
           <w:i/>
@@ -13232,14 +14037,14 @@
         </w:rPr>
         <w:t xml:space="preserve"> </w:t>
       </w:r>
-      <w:bookmarkStart w:id="58" w:name="_Toc108106219"/>
+      <w:bookmarkStart w:id="60" w:name="_Toc108189805"/>
       <w:r>
         <w:rPr>
           <w:color w:val="FF0000"/>
         </w:rPr>
         <w:t>Traduções</w:t>
       </w:r>
-      <w:bookmarkEnd w:id="58"/>
+      <w:bookmarkEnd w:id="60"/>
       <w:r>
         <w:rPr>
           <w:color w:val="FF0000"/>
@@ -13273,14 +14078,14 @@
         </w:rPr>
         <w:t xml:space="preserve"> </w:t>
       </w:r>
-      <w:bookmarkStart w:id="59" w:name="_Toc108106220"/>
+      <w:bookmarkStart w:id="61" w:name="_Toc108189806"/>
       <w:r>
         <w:rPr>
           <w:color w:val="FF0000"/>
         </w:rPr>
         <w:t>Filtros nas páginas</w:t>
       </w:r>
-      <w:bookmarkEnd w:id="59"/>
+      <w:bookmarkEnd w:id="61"/>
       <w:r>
         <w:rPr>
           <w:color w:val="FF0000"/>
@@ -13577,11 +14382,11 @@
       <w:r>
         <w:t xml:space="preserve"> </w:t>
       </w:r>
-      <w:bookmarkStart w:id="60" w:name="_Toc108106221"/>
+      <w:bookmarkStart w:id="62" w:name="_Toc108189807"/>
       <w:r>
         <w:t>Processo de Gestão dos Calendários</w:t>
       </w:r>
-      <w:bookmarkEnd w:id="60"/>
+      <w:bookmarkEnd w:id="62"/>
     </w:p>
     <w:p>
       <w:r>
@@ -13597,11 +14402,11 @@
       <w:pPr>
         <w:pStyle w:val="Ttulo3"/>
       </w:pPr>
-      <w:bookmarkStart w:id="61" w:name="_Toc108106222"/>
+      <w:bookmarkStart w:id="63" w:name="_Toc108189808"/>
       <w:r>
         <w:t>Criação de Calendário</w:t>
       </w:r>
-      <w:bookmarkEnd w:id="61"/>
+      <w:bookmarkEnd w:id="63"/>
     </w:p>
     <w:p>
       <w:r>
@@ -13720,11 +14525,11 @@
       <w:pPr>
         <w:pStyle w:val="Ttulo3"/>
       </w:pPr>
-      <w:bookmarkStart w:id="62" w:name="_Toc108106223"/>
+      <w:bookmarkStart w:id="64" w:name="_Toc108189809"/>
       <w:r>
         <w:t>Alteração de um Calendário Definitivo</w:t>
       </w:r>
-      <w:bookmarkEnd w:id="62"/>
+      <w:bookmarkEnd w:id="64"/>
     </w:p>
     <w:p>
       <w:r>
@@ -13803,7 +14608,7 @@
           <w:color w:val="FF0000"/>
         </w:rPr>
       </w:pPr>
-      <w:bookmarkStart w:id="63" w:name="_Toc108106224"/>
+      <w:bookmarkStart w:id="65" w:name="_Toc108189810"/>
       <w:r>
         <w:rPr>
           <w:color w:val="FF0000"/>
@@ -13811,7 +14616,7 @@
         <w:lastRenderedPageBreak/>
         <w:t>Título do capítulo</w:t>
       </w:r>
-      <w:bookmarkEnd w:id="63"/>
+      <w:bookmarkEnd w:id="65"/>
     </w:p>
     <w:p>
       <w:pPr>
@@ -14098,7 +14903,7 @@
                           </pic:cNvPicPr>
                         </pic:nvPicPr>
                         <pic:blipFill>
-                          <a:blip r:embed="rId44">
+                          <a:blip r:embed="rId50">
                             <a:extLst>
                               <a:ext uri="{28A0092B-C50C-407E-A947-70E740481C1C}">
                                 <a14:useLocalDpi xmlns:a14="http://schemas.microsoft.com/office/drawing/2010/main" val="0"/>
@@ -14716,7 +15521,7 @@
                           </pic:cNvPicPr>
                         </pic:nvPicPr>
                         <pic:blipFill>
-                          <a:blip r:embed="rId45">
+                          <a:blip r:embed="rId51">
                             <a:extLst>
                               <a:ext uri="{28A0092B-C50C-407E-A947-70E740481C1C}">
                                 <a14:useLocalDpi xmlns:a14="http://schemas.microsoft.com/office/drawing/2010/main" val="0"/>
@@ -15261,14 +16066,14 @@
         </w:rPr>
         <w:t xml:space="preserve"> </w:t>
       </w:r>
-      <w:bookmarkStart w:id="64" w:name="_Toc108106225"/>
+      <w:bookmarkStart w:id="66" w:name="_Toc108189811"/>
       <w:r>
         <w:rPr>
           <w:color w:val="FF0000"/>
         </w:rPr>
         <w:t>Título da secção</w:t>
       </w:r>
-      <w:bookmarkEnd w:id="64"/>
+      <w:bookmarkEnd w:id="66"/>
     </w:p>
     <w:p>
       <w:pPr>
@@ -15323,14 +16128,14 @@
           <w:color w:val="FF0000"/>
         </w:rPr>
       </w:pPr>
-      <w:bookmarkStart w:id="65" w:name="_Toc108106226"/>
+      <w:bookmarkStart w:id="67" w:name="_Toc108189812"/>
       <w:r>
         <w:rPr>
           <w:color w:val="FF0000"/>
         </w:rPr>
         <w:t>Título da secção</w:t>
       </w:r>
-      <w:bookmarkEnd w:id="65"/>
+      <w:bookmarkEnd w:id="67"/>
     </w:p>
     <w:p>
       <w:pPr>
@@ -15365,7 +16170,7 @@
           <w:color w:val="FF0000"/>
         </w:rPr>
       </w:pPr>
-      <w:bookmarkStart w:id="66" w:name="_Toc108106227"/>
+      <w:bookmarkStart w:id="68" w:name="_Toc108189813"/>
       <w:r>
         <w:rPr>
           <w:color w:val="FF0000"/>
@@ -15373,7 +16178,7 @@
         <w:lastRenderedPageBreak/>
         <w:t>Título da subsecção</w:t>
       </w:r>
-      <w:bookmarkEnd w:id="66"/>
+      <w:bookmarkEnd w:id="68"/>
     </w:p>
     <w:p>
       <w:pPr>
@@ -15395,14 +16200,14 @@
           <w:color w:val="FF0000"/>
         </w:rPr>
       </w:pPr>
-      <w:bookmarkStart w:id="67" w:name="_Toc108106228"/>
+      <w:bookmarkStart w:id="69" w:name="_Toc108189814"/>
       <w:r>
         <w:rPr>
           <w:color w:val="FF0000"/>
         </w:rPr>
         <w:t>Título da subsecção</w:t>
       </w:r>
-      <w:bookmarkEnd w:id="67"/>
+      <w:bookmarkEnd w:id="69"/>
     </w:p>
     <w:p>
       <w:pPr>
@@ -15424,14 +16229,14 @@
           <w:color w:val="FF0000"/>
         </w:rPr>
       </w:pPr>
-      <w:bookmarkStart w:id="68" w:name="_Toc108106229"/>
+      <w:bookmarkStart w:id="70" w:name="_Toc108189815"/>
       <w:r>
         <w:rPr>
           <w:color w:val="FF0000"/>
         </w:rPr>
         <w:t>Título da subsecção</w:t>
       </w:r>
-      <w:bookmarkEnd w:id="68"/>
+      <w:bookmarkEnd w:id="70"/>
     </w:p>
     <w:p>
       <w:pPr>
@@ -15466,21 +16271,21 @@
         </w:rPr>
         <w:t xml:space="preserve"> </w:t>
       </w:r>
-      <w:bookmarkStart w:id="69" w:name="_Toc108106230"/>
+      <w:bookmarkStart w:id="71" w:name="_Toc108189816"/>
       <w:r>
         <w:rPr>
           <w:color w:val="FF0000"/>
         </w:rPr>
         <w:t>Título da secção</w:t>
       </w:r>
-      <w:bookmarkEnd w:id="69"/>
+      <w:bookmarkEnd w:id="71"/>
     </w:p>
     <w:p/>
     <w:p>
       <w:pPr>
         <w:pStyle w:val="Ttulo1"/>
       </w:pPr>
-      <w:bookmarkStart w:id="70" w:name="_Toc108106231"/>
+      <w:bookmarkStart w:id="72" w:name="_Toc108189817"/>
       <w:r>
         <w:lastRenderedPageBreak/>
         <w:t>Conclusões</w:t>
@@ -15491,7 +16296,7 @@
       <w:r>
         <w:t>ou Conclusão</w:t>
       </w:r>
-      <w:bookmarkEnd w:id="70"/>
+      <w:bookmarkEnd w:id="72"/>
     </w:p>
     <w:p>
       <w:r>
@@ -15594,21 +16399,21 @@
         </w:numPr>
         <w:ind w:left="360" w:hanging="360"/>
       </w:pPr>
-      <w:bookmarkStart w:id="71" w:name="_Toc357152326"/>
-      <w:bookmarkStart w:id="72" w:name="_Toc357154532"/>
-      <w:bookmarkStart w:id="73" w:name="_Toc530601452"/>
-      <w:bookmarkStart w:id="74" w:name="_Toc108106232"/>
+      <w:bookmarkStart w:id="73" w:name="_Toc357152326"/>
+      <w:bookmarkStart w:id="74" w:name="_Toc357154532"/>
+      <w:bookmarkStart w:id="75" w:name="_Toc530601452"/>
+      <w:bookmarkStart w:id="76" w:name="_Toc108189818"/>
       <w:r>
         <w:lastRenderedPageBreak/>
         <w:t>Bibliografia</w:t>
       </w:r>
-      <w:bookmarkEnd w:id="71"/>
-      <w:bookmarkEnd w:id="72"/>
       <w:bookmarkEnd w:id="73"/>
+      <w:bookmarkEnd w:id="74"/>
+      <w:bookmarkEnd w:id="75"/>
       <w:r>
         <w:t xml:space="preserve"> ou Referências Bibliográficas</w:t>
       </w:r>
-      <w:bookmarkEnd w:id="74"/>
+      <w:bookmarkEnd w:id="76"/>
     </w:p>
     <w:p>
       <w:r>
@@ -15714,18 +16519,18 @@
         </w:numPr>
         <w:ind w:left="360" w:hanging="360"/>
       </w:pPr>
-      <w:bookmarkStart w:id="75" w:name="_Toc357152327"/>
-      <w:bookmarkStart w:id="76" w:name="_Toc357154533"/>
-      <w:bookmarkStart w:id="77" w:name="_Toc530601453"/>
-      <w:bookmarkStart w:id="78" w:name="_Toc108106233"/>
+      <w:bookmarkStart w:id="77" w:name="_Toc357152327"/>
+      <w:bookmarkStart w:id="78" w:name="_Toc357154533"/>
+      <w:bookmarkStart w:id="79" w:name="_Toc530601453"/>
+      <w:bookmarkStart w:id="80" w:name="_Toc108189819"/>
       <w:r>
         <w:lastRenderedPageBreak/>
         <w:t>Anexos</w:t>
       </w:r>
-      <w:bookmarkEnd w:id="75"/>
-      <w:bookmarkEnd w:id="76"/>
       <w:bookmarkEnd w:id="77"/>
       <w:bookmarkEnd w:id="78"/>
+      <w:bookmarkEnd w:id="79"/>
+      <w:bookmarkEnd w:id="80"/>
     </w:p>
     <w:p>
       <w:r>
@@ -15764,18 +16569,18 @@
         </w:numPr>
         <w:ind w:left="360" w:hanging="360"/>
       </w:pPr>
-      <w:bookmarkStart w:id="79" w:name="_Toc357152328"/>
-      <w:bookmarkStart w:id="80" w:name="_Toc357154534"/>
-      <w:bookmarkStart w:id="81" w:name="_Toc530601454"/>
-      <w:bookmarkStart w:id="82" w:name="_Toc108106234"/>
+      <w:bookmarkStart w:id="81" w:name="_Toc357152328"/>
+      <w:bookmarkStart w:id="82" w:name="_Toc357154534"/>
+      <w:bookmarkStart w:id="83" w:name="_Toc530601454"/>
+      <w:bookmarkStart w:id="84" w:name="_Toc108189820"/>
       <w:r>
         <w:lastRenderedPageBreak/>
         <w:t>Glossário</w:t>
       </w:r>
-      <w:bookmarkEnd w:id="79"/>
-      <w:bookmarkEnd w:id="80"/>
       <w:bookmarkEnd w:id="81"/>
       <w:bookmarkEnd w:id="82"/>
+      <w:bookmarkEnd w:id="83"/>
+      <w:bookmarkEnd w:id="84"/>
       <w:r>
         <w:t xml:space="preserve"> </w:t>
       </w:r>
@@ -15795,9 +16600,9 @@
       </w:r>
     </w:p>
     <w:sectPr>
-      <w:headerReference w:type="even" r:id="rId46"/>
-      <w:headerReference w:type="default" r:id="rId47"/>
-      <w:footerReference w:type="default" r:id="rId48"/>
+      <w:headerReference w:type="even" r:id="rId52"/>
+      <w:headerReference w:type="default" r:id="rId53"/>
+      <w:footerReference w:type="default" r:id="rId54"/>
       <w:type w:val="continuous"/>
       <w:pgSz w:w="11906" w:h="16838" w:code="9"/>
       <w:pgMar w:top="1418" w:right="1418" w:bottom="1418" w:left="1701" w:header="709" w:footer="612" w:gutter="0"/>
@@ -19773,6 +20578,10 @@
 </file>
 
 <file path=customXml/item1.xml><?xml version="1.0" encoding="utf-8"?>
+<b:Sources xmlns:b="http://schemas.openxmlformats.org/officeDocument/2006/bibliography" xmlns="http://schemas.openxmlformats.org/officeDocument/2006/bibliography" SelectedStyle="\APA.XSL" StyleName="APA"/>
+</file>
+
+<file path=customXml/item2.xml><?xml version="1.0" encoding="utf-8"?>
 <MENU label="Campos" version="1">
   <NODE label="Novo Registo" type="NewCard" replaceValue="false">
     <FIELD label="Nº de Registo">
@@ -21016,20 +21825,16 @@
 </MENU>
 </file>
 
-<file path=customXml/item2.xml><?xml version="1.0" encoding="utf-8"?>
-<b:Sources xmlns:b="http://schemas.openxmlformats.org/officeDocument/2006/bibliography" xmlns="http://schemas.openxmlformats.org/officeDocument/2006/bibliography" SelectedStyle="\APA.XSL" StyleName="APA"/>
-</file>
-
 <file path=customXml/itemProps1.xml><?xml version="1.0" encoding="utf-8"?>
-<ds:datastoreItem xmlns:ds="http://schemas.openxmlformats.org/officeDocument/2006/customXml" ds:itemID="{5BE40977-15C1-4F89-8625-D3B696DD90BF}">
-  <ds:schemaRefs/>
-</ds:datastoreItem>
-</file>
-
-<file path=customXml/itemProps2.xml><?xml version="1.0" encoding="utf-8"?>
 <ds:datastoreItem xmlns:ds="http://schemas.openxmlformats.org/officeDocument/2006/customXml" ds:itemID="{1FB9936B-06EA-45EA-B6AC-C64AB31F4881}">
   <ds:schemaRefs>
     <ds:schemaRef ds:uri="http://schemas.openxmlformats.org/officeDocument/2006/bibliography"/>
   </ds:schemaRefs>
 </ds:datastoreItem>
+</file>
+
+<file path=customXml/itemProps2.xml><?xml version="1.0" encoding="utf-8"?>
+<ds:datastoreItem xmlns:ds="http://schemas.openxmlformats.org/officeDocument/2006/customXml" ds:itemID="{5BE40977-15C1-4F89-8625-D3B696DD90BF}">
+  <ds:schemaRefs/>
+</ds:datastoreItem>
 </file>
</xml_diff>